<commit_message>
Infrastructuur omgeving & documentatie af en media updates
</commit_message>
<xml_diff>
--- a/Infrastructuur/Infrastructuur documentatie.docx
+++ b/Infrastructuur/Infrastructuur documentatie.docx
@@ -953,9 +953,8 @@
                                   <w:alias w:val="Year"/>
                                   <w:tag w:val=""/>
                                   <w:id w:val="1595126926"/>
-                                  <w:showingPlcHdr/>
                                   <w:dataBinding w:prefixMappings="xmlns:ns0='http://schemas.microsoft.com/office/2006/coverPageProps' " w:xpath="/ns0:CoverPageProperties[1]/ns0:PublishDate[1]" w:storeItemID="{55AF091B-3C7A-41E3-B477-F2FDAA23CFDA}"/>
-                                  <w:date w:fullDate="2012-03-16T00:00:00Z">
+                                  <w:date w:fullDate="2024-01-01T00:00:00Z">
                                     <w:dateFormat w:val="yyyy"/>
                                     <w:lid w:val="en-US"/>
                                     <w:storeMappedDataAs w:val="dateTime"/>
@@ -979,7 +978,7 @@
                                         <w:sz w:val="24"/>
                                         <w:szCs w:val="24"/>
                                       </w:rPr>
-                                      <w:t>[Year]</w:t>
+                                      <w:t>2024</w:t>
                                     </w:r>
                                   </w:p>
                                 </w:sdtContent>
@@ -1020,9 +1019,8 @@
                             <w:alias w:val="Year"/>
                             <w:tag w:val=""/>
                             <w:id w:val="1595126926"/>
-                            <w:showingPlcHdr/>
                             <w:dataBinding w:prefixMappings="xmlns:ns0='http://schemas.microsoft.com/office/2006/coverPageProps' " w:xpath="/ns0:CoverPageProperties[1]/ns0:PublishDate[1]" w:storeItemID="{55AF091B-3C7A-41E3-B477-F2FDAA23CFDA}"/>
-                            <w:date w:fullDate="2012-03-16T00:00:00Z">
+                            <w:date w:fullDate="2024-01-01T00:00:00Z">
                               <w:dateFormat w:val="yyyy"/>
                               <w:lid w:val="en-US"/>
                               <w:storeMappedDataAs w:val="dateTime"/>
@@ -1046,7 +1044,7 @@
                                   <w:sz w:val="24"/>
                                   <w:szCs w:val="24"/>
                                 </w:rPr>
-                                <w:t>[Year]</w:t>
+                                <w:t>2024</w:t>
                               </w:r>
                             </w:p>
                           </w:sdtContent>
@@ -1108,10 +1106,13 @@
           <w:pPr>
             <w:pStyle w:val="TOC1"/>
             <w:tabs>
+              <w:tab w:val="left" w:pos="480"/>
               <w:tab w:val="right" w:leader="dot" w:pos="9016"/>
             </w:tabs>
             <w:rPr>
+              <w:rFonts w:eastAsiaTheme="minorEastAsia"/>
               <w:noProof/>
+              <w:lang w:eastAsia="nl-NL"/>
             </w:rPr>
           </w:pPr>
           <w:r>
@@ -1123,23 +1124,38 @@
           <w:r>
             <w:fldChar w:fldCharType="separate"/>
           </w:r>
-          <w:hyperlink w:anchor="_Toc181706092" w:history="1">
+          <w:hyperlink w:anchor="_Toc182487877" w:history="1">
             <w:r>
               <w:rPr>
                 <w:rStyle w:val="Hyperlink"/>
                 <w:noProof/>
               </w:rPr>
-              <w:t>Overzicht</w:t>
-            </w:r>
-            <w:r>
-              <w:rPr>
-                <w:noProof/>
-                <w:webHidden/>
+              <w:t>2.</w:t>
+            </w:r>
+            <w:r>
+              <w:rPr>
+                <w:rFonts w:eastAsiaTheme="minorEastAsia"/>
+                <w:noProof/>
+                <w:lang w:eastAsia="nl-NL"/>
               </w:rPr>
               <w:tab/>
             </w:r>
             <w:r>
               <w:rPr>
+                <w:rStyle w:val="Hyperlink"/>
+                <w:noProof/>
+              </w:rPr>
+              <w:t>Project overzicht</w:t>
+            </w:r>
+            <w:r>
+              <w:rPr>
+                <w:noProof/>
+                <w:webHidden/>
+              </w:rPr>
+              <w:tab/>
+            </w:r>
+            <w:r>
+              <w:rPr>
                 <w:noProof/>
                 <w:webHidden/>
               </w:rPr>
@@ -1150,7 +1166,147 @@
                 <w:noProof/>
                 <w:webHidden/>
               </w:rPr>
-              <w:instrText xml:space="preserve"> PAGEREF _Toc181706092 \h </w:instrText>
+              <w:instrText xml:space="preserve"> PAGEREF _Toc182487877 \h </w:instrText>
+            </w:r>
+            <w:r>
+              <w:rPr>
+                <w:noProof/>
+                <w:webHidden/>
+              </w:rPr>
+            </w:r>
+            <w:r>
+              <w:rPr>
+                <w:noProof/>
+                <w:webHidden/>
+              </w:rPr>
+              <w:fldChar w:fldCharType="separate"/>
+            </w:r>
+            <w:r>
+              <w:rPr>
+                <w:noProof/>
+                <w:webHidden/>
+              </w:rPr>
+              <w:t>2</w:t>
+            </w:r>
+            <w:r>
+              <w:rPr>
+                <w:noProof/>
+                <w:webHidden/>
+              </w:rPr>
+              <w:fldChar w:fldCharType="end"/>
+            </w:r>
+          </w:hyperlink>
+        </w:p>
+        <w:p>
+          <w:pPr>
+            <w:pStyle w:val="TOC2"/>
+            <w:tabs>
+              <w:tab w:val="right" w:leader="dot" w:pos="9016"/>
+            </w:tabs>
+            <w:rPr>
+              <w:rFonts w:eastAsiaTheme="minorEastAsia"/>
+              <w:noProof/>
+              <w:lang w:eastAsia="nl-NL"/>
+            </w:rPr>
+          </w:pPr>
+          <w:hyperlink w:anchor="_Toc182487878" w:history="1">
+            <w:r>
+              <w:rPr>
+                <w:rStyle w:val="Hyperlink"/>
+                <w:noProof/>
+              </w:rPr>
+              <w:t>Doel en samenvatting</w:t>
+            </w:r>
+            <w:r>
+              <w:rPr>
+                <w:noProof/>
+                <w:webHidden/>
+              </w:rPr>
+              <w:tab/>
+            </w:r>
+            <w:r>
+              <w:rPr>
+                <w:noProof/>
+                <w:webHidden/>
+              </w:rPr>
+              <w:fldChar w:fldCharType="begin"/>
+            </w:r>
+            <w:r>
+              <w:rPr>
+                <w:noProof/>
+                <w:webHidden/>
+              </w:rPr>
+              <w:instrText xml:space="preserve"> PAGEREF _Toc182487878 \h </w:instrText>
+            </w:r>
+            <w:r>
+              <w:rPr>
+                <w:noProof/>
+                <w:webHidden/>
+              </w:rPr>
+            </w:r>
+            <w:r>
+              <w:rPr>
+                <w:noProof/>
+                <w:webHidden/>
+              </w:rPr>
+              <w:fldChar w:fldCharType="separate"/>
+            </w:r>
+            <w:r>
+              <w:rPr>
+                <w:noProof/>
+                <w:webHidden/>
+              </w:rPr>
+              <w:t>2</w:t>
+            </w:r>
+            <w:r>
+              <w:rPr>
+                <w:noProof/>
+                <w:webHidden/>
+              </w:rPr>
+              <w:fldChar w:fldCharType="end"/>
+            </w:r>
+          </w:hyperlink>
+        </w:p>
+        <w:p>
+          <w:pPr>
+            <w:pStyle w:val="TOC2"/>
+            <w:tabs>
+              <w:tab w:val="right" w:leader="dot" w:pos="9016"/>
+            </w:tabs>
+            <w:rPr>
+              <w:rFonts w:eastAsiaTheme="minorEastAsia"/>
+              <w:noProof/>
+              <w:lang w:eastAsia="nl-NL"/>
+            </w:rPr>
+          </w:pPr>
+          <w:hyperlink w:anchor="_Toc182487879" w:history="1">
+            <w:r>
+              <w:rPr>
+                <w:rStyle w:val="Hyperlink"/>
+                <w:noProof/>
+              </w:rPr>
+              <w:t>Netwerkschema</w:t>
+            </w:r>
+            <w:r>
+              <w:rPr>
+                <w:noProof/>
+                <w:webHidden/>
+              </w:rPr>
+              <w:tab/>
+            </w:r>
+            <w:r>
+              <w:rPr>
+                <w:noProof/>
+                <w:webHidden/>
+              </w:rPr>
+              <w:fldChar w:fldCharType="begin"/>
+            </w:r>
+            <w:r>
+              <w:rPr>
+                <w:noProof/>
+                <w:webHidden/>
+              </w:rPr>
+              <w:instrText xml:space="preserve"> PAGEREF _Toc182487879 \h </w:instrText>
             </w:r>
             <w:r>
               <w:rPr>
@@ -1185,29 +1341,47 @@
           <w:pPr>
             <w:pStyle w:val="TOC1"/>
             <w:tabs>
+              <w:tab w:val="left" w:pos="480"/>
               <w:tab w:val="right" w:leader="dot" w:pos="9016"/>
             </w:tabs>
             <w:rPr>
+              <w:rFonts w:eastAsiaTheme="minorEastAsia"/>
               <w:noProof/>
+              <w:lang w:eastAsia="nl-NL"/>
             </w:rPr>
           </w:pPr>
-          <w:hyperlink w:anchor="_Toc181706093" w:history="1">
+          <w:hyperlink w:anchor="_Toc182487880" w:history="1">
             <w:r>
               <w:rPr>
                 <w:rStyle w:val="Hyperlink"/>
                 <w:noProof/>
               </w:rPr>
-              <w:t>Systemen</w:t>
-            </w:r>
-            <w:r>
-              <w:rPr>
-                <w:noProof/>
-                <w:webHidden/>
+              <w:t>3.</w:t>
+            </w:r>
+            <w:r>
+              <w:rPr>
+                <w:rFonts w:eastAsiaTheme="minorEastAsia"/>
+                <w:noProof/>
+                <w:lang w:eastAsia="nl-NL"/>
               </w:rPr>
               <w:tab/>
             </w:r>
             <w:r>
               <w:rPr>
+                <w:rStyle w:val="Hyperlink"/>
+                <w:noProof/>
+              </w:rPr>
+              <w:t>Netwerk en server configuratie</w:t>
+            </w:r>
+            <w:r>
+              <w:rPr>
+                <w:noProof/>
+                <w:webHidden/>
+              </w:rPr>
+              <w:tab/>
+            </w:r>
+            <w:r>
+              <w:rPr>
                 <w:noProof/>
                 <w:webHidden/>
               </w:rPr>
@@ -1218,7 +1392,147 @@
                 <w:noProof/>
                 <w:webHidden/>
               </w:rPr>
-              <w:instrText xml:space="preserve"> PAGEREF _Toc181706093 \h </w:instrText>
+              <w:instrText xml:space="preserve"> PAGEREF _Toc182487880 \h </w:instrText>
+            </w:r>
+            <w:r>
+              <w:rPr>
+                <w:noProof/>
+                <w:webHidden/>
+              </w:rPr>
+            </w:r>
+            <w:r>
+              <w:rPr>
+                <w:noProof/>
+                <w:webHidden/>
+              </w:rPr>
+              <w:fldChar w:fldCharType="separate"/>
+            </w:r>
+            <w:r>
+              <w:rPr>
+                <w:noProof/>
+                <w:webHidden/>
+              </w:rPr>
+              <w:t>3</w:t>
+            </w:r>
+            <w:r>
+              <w:rPr>
+                <w:noProof/>
+                <w:webHidden/>
+              </w:rPr>
+              <w:fldChar w:fldCharType="end"/>
+            </w:r>
+          </w:hyperlink>
+        </w:p>
+        <w:p>
+          <w:pPr>
+            <w:pStyle w:val="TOC2"/>
+            <w:tabs>
+              <w:tab w:val="right" w:leader="dot" w:pos="9016"/>
+            </w:tabs>
+            <w:rPr>
+              <w:rFonts w:eastAsiaTheme="minorEastAsia"/>
+              <w:noProof/>
+              <w:lang w:eastAsia="nl-NL"/>
+            </w:rPr>
+          </w:pPr>
+          <w:hyperlink w:anchor="_Toc182487881" w:history="1">
+            <w:r>
+              <w:rPr>
+                <w:rStyle w:val="Hyperlink"/>
+                <w:noProof/>
+              </w:rPr>
+              <w:t>Netwerkindeling</w:t>
+            </w:r>
+            <w:r>
+              <w:rPr>
+                <w:noProof/>
+                <w:webHidden/>
+              </w:rPr>
+              <w:tab/>
+            </w:r>
+            <w:r>
+              <w:rPr>
+                <w:noProof/>
+                <w:webHidden/>
+              </w:rPr>
+              <w:fldChar w:fldCharType="begin"/>
+            </w:r>
+            <w:r>
+              <w:rPr>
+                <w:noProof/>
+                <w:webHidden/>
+              </w:rPr>
+              <w:instrText xml:space="preserve"> PAGEREF _Toc182487881 \h </w:instrText>
+            </w:r>
+            <w:r>
+              <w:rPr>
+                <w:noProof/>
+                <w:webHidden/>
+              </w:rPr>
+            </w:r>
+            <w:r>
+              <w:rPr>
+                <w:noProof/>
+                <w:webHidden/>
+              </w:rPr>
+              <w:fldChar w:fldCharType="separate"/>
+            </w:r>
+            <w:r>
+              <w:rPr>
+                <w:noProof/>
+                <w:webHidden/>
+              </w:rPr>
+              <w:t>3</w:t>
+            </w:r>
+            <w:r>
+              <w:rPr>
+                <w:noProof/>
+                <w:webHidden/>
+              </w:rPr>
+              <w:fldChar w:fldCharType="end"/>
+            </w:r>
+          </w:hyperlink>
+        </w:p>
+        <w:p>
+          <w:pPr>
+            <w:pStyle w:val="TOC2"/>
+            <w:tabs>
+              <w:tab w:val="right" w:leader="dot" w:pos="9016"/>
+            </w:tabs>
+            <w:rPr>
+              <w:rFonts w:eastAsiaTheme="minorEastAsia"/>
+              <w:noProof/>
+              <w:lang w:eastAsia="nl-NL"/>
+            </w:rPr>
+          </w:pPr>
+          <w:hyperlink w:anchor="_Toc182487882" w:history="1">
+            <w:r>
+              <w:rPr>
+                <w:rStyle w:val="Hyperlink"/>
+                <w:noProof/>
+              </w:rPr>
+              <w:t>Servers</w:t>
+            </w:r>
+            <w:r>
+              <w:rPr>
+                <w:noProof/>
+                <w:webHidden/>
+              </w:rPr>
+              <w:tab/>
+            </w:r>
+            <w:r>
+              <w:rPr>
+                <w:noProof/>
+                <w:webHidden/>
+              </w:rPr>
+              <w:fldChar w:fldCharType="begin"/>
+            </w:r>
+            <w:r>
+              <w:rPr>
+                <w:noProof/>
+                <w:webHidden/>
+              </w:rPr>
+              <w:instrText xml:space="preserve"> PAGEREF _Toc182487882 \h </w:instrText>
             </w:r>
             <w:r>
               <w:rPr>
@@ -1253,29 +1567,47 @@
           <w:pPr>
             <w:pStyle w:val="TOC1"/>
             <w:tabs>
+              <w:tab w:val="left" w:pos="480"/>
               <w:tab w:val="right" w:leader="dot" w:pos="9016"/>
             </w:tabs>
             <w:rPr>
+              <w:rFonts w:eastAsiaTheme="minorEastAsia"/>
               <w:noProof/>
+              <w:lang w:eastAsia="nl-NL"/>
             </w:rPr>
           </w:pPr>
-          <w:hyperlink w:anchor="_Toc181706094" w:history="1">
+          <w:hyperlink w:anchor="_Toc182487883" w:history="1">
             <w:r>
               <w:rPr>
                 <w:rStyle w:val="Hyperlink"/>
                 <w:noProof/>
               </w:rPr>
-              <w:t>Configuratie</w:t>
-            </w:r>
-            <w:r>
-              <w:rPr>
-                <w:noProof/>
-                <w:webHidden/>
+              <w:t>4.</w:t>
+            </w:r>
+            <w:r>
+              <w:rPr>
+                <w:rFonts w:eastAsiaTheme="minorEastAsia"/>
+                <w:noProof/>
+                <w:lang w:eastAsia="nl-NL"/>
               </w:rPr>
               <w:tab/>
             </w:r>
             <w:r>
               <w:rPr>
+                <w:rStyle w:val="Hyperlink"/>
+                <w:noProof/>
+              </w:rPr>
+              <w:t>Serverconfiguratie</w:t>
+            </w:r>
+            <w:r>
+              <w:rPr>
+                <w:noProof/>
+                <w:webHidden/>
+              </w:rPr>
+              <w:tab/>
+            </w:r>
+            <w:r>
+              <w:rPr>
                 <w:noProof/>
                 <w:webHidden/>
               </w:rPr>
@@ -1286,7 +1618,7 @@
                 <w:noProof/>
                 <w:webHidden/>
               </w:rPr>
-              <w:instrText xml:space="preserve"> PAGEREF _Toc181706094 \h </w:instrText>
+              <w:instrText xml:space="preserve"> PAGEREF _Toc182487883 \h </w:instrText>
             </w:r>
             <w:r>
               <w:rPr>
@@ -1306,7 +1638,179 @@
                 <w:noProof/>
                 <w:webHidden/>
               </w:rPr>
-              <w:t>3</w:t>
+              <w:t>5</w:t>
+            </w:r>
+            <w:r>
+              <w:rPr>
+                <w:noProof/>
+                <w:webHidden/>
+              </w:rPr>
+              <w:fldChar w:fldCharType="end"/>
+            </w:r>
+          </w:hyperlink>
+        </w:p>
+        <w:p>
+          <w:pPr>
+            <w:pStyle w:val="TOC1"/>
+            <w:tabs>
+              <w:tab w:val="left" w:pos="480"/>
+              <w:tab w:val="right" w:leader="dot" w:pos="9016"/>
+            </w:tabs>
+            <w:rPr>
+              <w:rFonts w:eastAsiaTheme="minorEastAsia"/>
+              <w:noProof/>
+              <w:lang w:eastAsia="nl-NL"/>
+            </w:rPr>
+          </w:pPr>
+          <w:hyperlink w:anchor="_Toc182487884" w:history="1">
+            <w:r>
+              <w:rPr>
+                <w:rStyle w:val="Hyperlink"/>
+                <w:noProof/>
+              </w:rPr>
+              <w:t>5.</w:t>
+            </w:r>
+            <w:r>
+              <w:rPr>
+                <w:rFonts w:eastAsiaTheme="minorEastAsia"/>
+                <w:noProof/>
+                <w:lang w:eastAsia="nl-NL"/>
+              </w:rPr>
+              <w:tab/>
+            </w:r>
+            <w:r>
+              <w:rPr>
+                <w:rStyle w:val="Hyperlink"/>
+                <w:noProof/>
+              </w:rPr>
+              <w:t>Beveiliging maatregelen</w:t>
+            </w:r>
+            <w:r>
+              <w:rPr>
+                <w:noProof/>
+                <w:webHidden/>
+              </w:rPr>
+              <w:tab/>
+            </w:r>
+            <w:r>
+              <w:rPr>
+                <w:noProof/>
+                <w:webHidden/>
+              </w:rPr>
+              <w:fldChar w:fldCharType="begin"/>
+            </w:r>
+            <w:r>
+              <w:rPr>
+                <w:noProof/>
+                <w:webHidden/>
+              </w:rPr>
+              <w:instrText xml:space="preserve"> PAGEREF _Toc182487884 \h </w:instrText>
+            </w:r>
+            <w:r>
+              <w:rPr>
+                <w:noProof/>
+                <w:webHidden/>
+              </w:rPr>
+            </w:r>
+            <w:r>
+              <w:rPr>
+                <w:noProof/>
+                <w:webHidden/>
+              </w:rPr>
+              <w:fldChar w:fldCharType="separate"/>
+            </w:r>
+            <w:r>
+              <w:rPr>
+                <w:noProof/>
+                <w:webHidden/>
+              </w:rPr>
+              <w:t>6</w:t>
+            </w:r>
+            <w:r>
+              <w:rPr>
+                <w:noProof/>
+                <w:webHidden/>
+              </w:rPr>
+              <w:fldChar w:fldCharType="end"/>
+            </w:r>
+          </w:hyperlink>
+        </w:p>
+        <w:p>
+          <w:pPr>
+            <w:pStyle w:val="TOC1"/>
+            <w:tabs>
+              <w:tab w:val="left" w:pos="480"/>
+              <w:tab w:val="right" w:leader="dot" w:pos="9016"/>
+            </w:tabs>
+            <w:rPr>
+              <w:rFonts w:eastAsiaTheme="minorEastAsia"/>
+              <w:noProof/>
+              <w:lang w:eastAsia="nl-NL"/>
+            </w:rPr>
+          </w:pPr>
+          <w:hyperlink w:anchor="_Toc182487885" w:history="1">
+            <w:r>
+              <w:rPr>
+                <w:rStyle w:val="Hyperlink"/>
+                <w:noProof/>
+              </w:rPr>
+              <w:t>6.</w:t>
+            </w:r>
+            <w:r>
+              <w:rPr>
+                <w:rFonts w:eastAsiaTheme="minorEastAsia"/>
+                <w:noProof/>
+                <w:lang w:eastAsia="nl-NL"/>
+              </w:rPr>
+              <w:tab/>
+            </w:r>
+            <w:r>
+              <w:rPr>
+                <w:rStyle w:val="Hyperlink"/>
+                <w:noProof/>
+              </w:rPr>
+              <w:t>Bijlagen en Referenties</w:t>
+            </w:r>
+            <w:r>
+              <w:rPr>
+                <w:noProof/>
+                <w:webHidden/>
+              </w:rPr>
+              <w:tab/>
+            </w:r>
+            <w:r>
+              <w:rPr>
+                <w:noProof/>
+                <w:webHidden/>
+              </w:rPr>
+              <w:fldChar w:fldCharType="begin"/>
+            </w:r>
+            <w:r>
+              <w:rPr>
+                <w:noProof/>
+                <w:webHidden/>
+              </w:rPr>
+              <w:instrText xml:space="preserve"> PAGEREF _Toc182487885 \h </w:instrText>
+            </w:r>
+            <w:r>
+              <w:rPr>
+                <w:noProof/>
+                <w:webHidden/>
+              </w:rPr>
+            </w:r>
+            <w:r>
+              <w:rPr>
+                <w:noProof/>
+                <w:webHidden/>
+              </w:rPr>
+              <w:fldChar w:fldCharType="separate"/>
+            </w:r>
+            <w:r>
+              <w:rPr>
+                <w:noProof/>
+                <w:webHidden/>
+              </w:rPr>
+              <w:t>7</w:t>
             </w:r>
             <w:r>
               <w:rPr>
@@ -1338,16 +1842,90 @@
       <w:pPr>
         <w:pStyle w:val="Heading1"/>
       </w:pPr>
-      <w:bookmarkStart w:id="0" w:name="_Toc181706092"/>
+      <w:bookmarkStart w:id="0" w:name="_Toc182487877"/>
       <w:r>
         <w:lastRenderedPageBreak/>
-        <w:t>Overzicht</w:t>
+        <w:t>Project o</w:t>
+      </w:r>
+      <w:r>
+        <w:t>verzicht</w:t>
       </w:r>
       <w:bookmarkEnd w:id="0"/>
     </w:p>
     <w:p>
-      <w:r>
-        <w:t xml:space="preserve">Dit is de netwerktekening van hoe het netwerk gaat functioneren dit zal betekenen dat er geport forward moet worden met de mysql server </w:t>
+      <w:pPr>
+        <w:pStyle w:val="Heading2"/>
+      </w:pPr>
+      <w:bookmarkStart w:id="1" w:name="_Toc182487878"/>
+      <w:r>
+        <w:t>Doel en samenvatting</w:t>
+      </w:r>
+      <w:bookmarkEnd w:id="1"/>
+    </w:p>
+    <w:p>
+      <w:r>
+        <w:t xml:space="preserve">Het doel van deze omgeving voor SmartKitchen design challenge is om een webserver en database server beschikbaar te maken voor ons project. Dit betekent dat vanuit deze omgeving twee servers opgezet gaan worden met daarvoor een pfsense router. De webserver gaat worden gebruikt om de website op te hosten om ons project te showcases aan de wereld. </w:t>
+      </w:r>
+      <w:r>
+        <w:t xml:space="preserve">En de database server is de backend opslag voor onze SmartKitchen applicatie hier komt dus gebruikers informatie in en informatie over mensen hun Keuken voorraad. Natuurlijk is beveiliging ook belangrijk omdat onze servers openstaan naar het internet. In dit document ga ik vertellen over het netwerk wat er is en de functies die server hebben binnen het netwerk. Ook ga ik over de beveilingsmaatregelen die zijn genomen om aanvallen te beperken. Ook moet de omgeving makkelijk te beheren zijn op afstand. </w:t>
+      </w:r>
+    </w:p>
+    <w:p/>
+    <w:p>
+      <w:r>
+        <w:t>Uitvoerende in dit project is Andor Engbers</w:t>
+      </w:r>
+    </w:p>
+    <w:p>
+      <w:pPr>
+        <w:rPr>
+          <w:lang w:val="en-US"/>
+        </w:rPr>
+      </w:pPr>
+      <w:r>
+        <w:rPr>
+          <w:lang w:val="en-US"/>
+        </w:rPr>
+        <w:t>Email: a.engbers@student.f</w:t>
+      </w:r>
+      <w:r>
+        <w:rPr>
+          <w:lang w:val="en-US"/>
+        </w:rPr>
+        <w:t>ontys.nl</w:t>
+      </w:r>
+    </w:p>
+    <w:p>
+      <w:pPr>
+        <w:rPr>
+          <w:rFonts w:asciiTheme="majorHAnsi" w:eastAsiaTheme="majorEastAsia" w:hAnsiTheme="majorHAnsi" w:cstheme="majorBidi"/>
+          <w:color w:val="0F4761" w:themeColor="accent1" w:themeShade="BF"/>
+          <w:sz w:val="32"/>
+          <w:szCs w:val="32"/>
+          <w:lang w:val="en-US"/>
+        </w:rPr>
+      </w:pPr>
+      <w:bookmarkStart w:id="2" w:name="_Toc182487879"/>
+      <w:r>
+        <w:rPr>
+          <w:lang w:val="en-US"/>
+        </w:rPr>
+        <w:br w:type="page"/>
+      </w:r>
+    </w:p>
+    <w:p>
+      <w:pPr>
+        <w:pStyle w:val="Heading2"/>
+      </w:pPr>
+      <w:r>
+        <w:lastRenderedPageBreak/>
+        <w:t>Netwerkschema</w:t>
+      </w:r>
+      <w:bookmarkEnd w:id="2"/>
+    </w:p>
+    <w:p>
+      <w:r>
+        <w:t>Dit is de omgeving die opgezet gaat worden in Netlab. Dit is een algemene netwerktekening waarin de hoofdlijnen van het netwerk worden getoont. Als er geen ip adres bijstaat wordt uitgegaan van een DHCP configuratie:</w:t>
       </w:r>
     </w:p>
     <w:p>
@@ -1356,10 +1934,10 @@
           <w:noProof/>
         </w:rPr>
         <w:drawing>
-          <wp:inline distT="0" distB="0" distL="0" distR="0" wp14:anchorId="476534B1" wp14:editId="1A869122">
-            <wp:extent cx="5731510" cy="4461510"/>
-            <wp:effectExtent l="0" t="0" r="2540" b="0"/>
-            <wp:docPr id="1082139795" name="Picture 1" descr="A computer diagram of a server segment&#10;&#10;Description automatically generated"/>
+          <wp:inline distT="0" distB="0" distL="0" distR="0" wp14:anchorId="2343B4B4" wp14:editId="66B8C45A">
+            <wp:extent cx="4487517" cy="5394367"/>
+            <wp:effectExtent l="0" t="0" r="8890" b="0"/>
+            <wp:docPr id="762622235" name="Picture 1" descr="A computer network diagram with a computer server&#10;&#10;Description automatically generated with medium confidence"/>
             <wp:cNvGraphicFramePr>
               <a:graphicFrameLocks xmlns:a="http://schemas.openxmlformats.org/drawingml/2006/main" noChangeAspect="1"/>
             </wp:cNvGraphicFramePr>
@@ -1367,13 +1945,13 @@
               <a:graphicData uri="http://schemas.openxmlformats.org/drawingml/2006/picture">
                 <pic:pic xmlns:pic="http://schemas.openxmlformats.org/drawingml/2006/picture">
                   <pic:nvPicPr>
-                    <pic:cNvPr id="1082139795" name="Picture 1" descr="A computer diagram of a server segment&#10;&#10;Description automatically generated"/>
+                    <pic:cNvPr id="762622235" name="Picture 1" descr="A computer network diagram with a computer server&#10;&#10;Description automatically generated with medium confidence"/>
                     <pic:cNvPicPr>
                       <a:picLocks noChangeAspect="1" noChangeArrowheads="1"/>
                     </pic:cNvPicPr>
                   </pic:nvPicPr>
                   <pic:blipFill>
-                    <a:blip r:embed="rId8" cstate="print">
+                    <a:blip r:embed="rId9" cstate="print">
                       <a:extLst>
                         <a:ext uri="{28A0092B-C50C-407E-A947-70E740481C1C}">
                           <a14:useLocalDpi xmlns:a14="http://schemas.microsoft.com/office/drawing/2010/main" val="0"/>
@@ -1388,7 +1966,7 @@
                   <pic:spPr bwMode="auto">
                     <a:xfrm>
                       <a:off x="0" y="0"/>
-                      <a:ext cx="5731510" cy="4461510"/>
+                      <a:ext cx="4495996" cy="5404560"/>
                     </a:xfrm>
                     <a:prstGeom prst="rect">
                       <a:avLst/>
@@ -1422,12 +2000,22 @@
       <w:pPr>
         <w:pStyle w:val="Heading1"/>
       </w:pPr>
-      <w:bookmarkStart w:id="1" w:name="_Toc181706093"/>
+      <w:bookmarkStart w:id="3" w:name="_Toc182487880"/>
       <w:r>
         <w:lastRenderedPageBreak/>
-        <w:t>Systemen</w:t>
-      </w:r>
-      <w:bookmarkEnd w:id="1"/>
+        <w:t>Netwerk en server configuratie</w:t>
+      </w:r>
+      <w:bookmarkEnd w:id="3"/>
+    </w:p>
+    <w:p>
+      <w:pPr>
+        <w:pStyle w:val="Heading2"/>
+      </w:pPr>
+      <w:bookmarkStart w:id="4" w:name="_Toc182487881"/>
+      <w:r>
+        <w:t>Netwerkindeling</w:t>
+      </w:r>
+      <w:bookmarkEnd w:id="4"/>
     </w:p>
     <w:tbl>
       <w:tblPr>
@@ -1446,7 +2034,7 @@
           </w:tcPr>
           <w:p>
             <w:r>
-              <w:t>Operating systeem</w:t>
+              <w:t>IP</w:t>
             </w:r>
           </w:p>
         </w:tc>
@@ -1456,7 +2044,7 @@
           </w:tcPr>
           <w:p>
             <w:r>
-              <w:t>Ubuntu</w:t>
+              <w:t>10.0.0.0</w:t>
             </w:r>
           </w:p>
         </w:tc>
@@ -1468,7 +2056,7 @@
           </w:tcPr>
           <w:p>
             <w:r>
-              <w:t>Naam</w:t>
+              <w:t>Subnet</w:t>
             </w:r>
           </w:p>
         </w:tc>
@@ -1478,7 +2066,7 @@
           </w:tcPr>
           <w:p>
             <w:r>
-              <w:t>Srv2-web</w:t>
+              <w:t>24 (255.255.255.0)</w:t>
             </w:r>
           </w:p>
         </w:tc>
@@ -1490,7 +2078,7 @@
           </w:tcPr>
           <w:p>
             <w:r>
-              <w:t>Geheugen</w:t>
+              <w:t xml:space="preserve">Gateway </w:t>
             </w:r>
           </w:p>
         </w:tc>
@@ -1498,7 +2086,11 @@
           <w:tcPr>
             <w:tcW w:w="4508" w:type="dxa"/>
           </w:tcPr>
-          <w:p/>
+          <w:p>
+            <w:r>
+              <w:t>10.0.0.1</w:t>
+            </w:r>
+          </w:p>
         </w:tc>
       </w:tr>
       <w:tr>
@@ -1508,7 +2100,7 @@
           </w:tcPr>
           <w:p>
             <w:r>
-              <w:t>Opslag</w:t>
+              <w:t>DNS</w:t>
             </w:r>
           </w:p>
         </w:tc>
@@ -1516,69 +2108,39 @@
           <w:tcPr>
             <w:tcW w:w="4508" w:type="dxa"/>
           </w:tcPr>
-          <w:p/>
-        </w:tc>
-      </w:tr>
-      <w:tr>
-        <w:tc>
-          <w:tcPr>
-            <w:tcW w:w="4508" w:type="dxa"/>
-          </w:tcPr>
-          <w:p>
-            <w:r>
-              <w:t>Functies</w:t>
-            </w:r>
-          </w:p>
-        </w:tc>
-        <w:tc>
-          <w:tcPr>
-            <w:tcW w:w="4508" w:type="dxa"/>
-          </w:tcPr>
-          <w:p>
-            <w:r>
-              <w:t>MySQL</w:t>
-            </w:r>
-          </w:p>
-        </w:tc>
-      </w:tr>
-      <w:tr>
-        <w:tc>
-          <w:tcPr>
-            <w:tcW w:w="4508" w:type="dxa"/>
-          </w:tcPr>
-          <w:p>
-            <w:r>
-              <w:t>Versie diensten</w:t>
-            </w:r>
-          </w:p>
-        </w:tc>
-        <w:tc>
-          <w:tcPr>
-            <w:tcW w:w="4508" w:type="dxa"/>
-          </w:tcPr>
-          <w:p/>
-        </w:tc>
-      </w:tr>
-      <w:tr>
-        <w:tc>
-          <w:tcPr>
-            <w:tcW w:w="4508" w:type="dxa"/>
-          </w:tcPr>
-          <w:p>
-            <w:r>
-              <w:t>Open poorten</w:t>
-            </w:r>
-          </w:p>
-        </w:tc>
-        <w:tc>
-          <w:tcPr>
-            <w:tcW w:w="4508" w:type="dxa"/>
-          </w:tcPr>
-          <w:p/>
+          <w:p>
+            <w:r>
+              <w:t>10.0.0.1</w:t>
+            </w:r>
+          </w:p>
         </w:tc>
       </w:tr>
     </w:tbl>
-    <w:p/>
+    <w:p>
+      <w:pPr>
+        <w:pStyle w:val="Heading2"/>
+      </w:pPr>
+      <w:bookmarkStart w:id="5" w:name="_Toc182487882"/>
+      <w:r>
+        <w:t>Servers</w:t>
+      </w:r>
+      <w:bookmarkEnd w:id="5"/>
+    </w:p>
+    <w:p>
+      <w:pPr>
+        <w:rPr>
+          <w:b/>
+          <w:bCs/>
+        </w:rPr>
+      </w:pPr>
+      <w:r>
+        <w:rPr>
+          <w:b/>
+          <w:bCs/>
+        </w:rPr>
+        <w:t>SRV1-Web</w:t>
+      </w:r>
+    </w:p>
     <w:tbl>
       <w:tblPr>
         <w:tblStyle w:val="TableGrid"/>
@@ -1648,7 +2210,36 @@
           <w:tcPr>
             <w:tcW w:w="4508" w:type="dxa"/>
           </w:tcPr>
-          <w:p/>
+          <w:p>
+            <w:r>
+              <w:t>4 GB</w:t>
+            </w:r>
+          </w:p>
+        </w:tc>
+      </w:tr>
+      <w:tr>
+        <w:trPr>
+          <w:trHeight w:val="41"/>
+        </w:trPr>
+        <w:tc>
+          <w:tcPr>
+            <w:tcW w:w="4508" w:type="dxa"/>
+          </w:tcPr>
+          <w:p>
+            <w:r>
+              <w:t>Opslag</w:t>
+            </w:r>
+          </w:p>
+        </w:tc>
+        <w:tc>
+          <w:tcPr>
+            <w:tcW w:w="4508" w:type="dxa"/>
+          </w:tcPr>
+          <w:p>
+            <w:r>
+              <w:t>32 GB</w:t>
+            </w:r>
+          </w:p>
         </w:tc>
       </w:tr>
       <w:tr>
@@ -1658,7 +2249,7 @@
           </w:tcPr>
           <w:p>
             <w:r>
-              <w:t>Opslag</w:t>
+              <w:t>Functies</w:t>
             </w:r>
           </w:p>
         </w:tc>
@@ -1666,7 +2257,11 @@
           <w:tcPr>
             <w:tcW w:w="4508" w:type="dxa"/>
           </w:tcPr>
-          <w:p/>
+          <w:p>
+            <w:r>
+              <w:t>Nginx</w:t>
+            </w:r>
+          </w:p>
         </w:tc>
       </w:tr>
       <w:tr>
@@ -1676,7 +2271,7 @@
           </w:tcPr>
           <w:p>
             <w:r>
-              <w:t>Functies</w:t>
+              <w:t>Versie diensten</w:t>
             </w:r>
           </w:p>
         </w:tc>
@@ -1686,7 +2281,7 @@
           </w:tcPr>
           <w:p>
             <w:r>
-              <w:t>Nginx</w:t>
+              <w:t>nginx version: nginx/1.18.0 (Ubuntu)</w:t>
             </w:r>
           </w:p>
         </w:tc>
@@ -1698,7 +2293,7 @@
           </w:tcPr>
           <w:p>
             <w:r>
-              <w:t>Versie diensten</w:t>
+              <w:t>IP-adres</w:t>
             </w:r>
           </w:p>
         </w:tc>
@@ -1706,7 +2301,11 @@
           <w:tcPr>
             <w:tcW w:w="4508" w:type="dxa"/>
           </w:tcPr>
-          <w:p/>
+          <w:p>
+            <w:r>
+              <w:t>10.0.0.10</w:t>
+            </w:r>
+          </w:p>
         </w:tc>
       </w:tr>
       <w:tr>
@@ -1716,7 +2315,7 @@
           </w:tcPr>
           <w:p>
             <w:r>
-              <w:t>IP-adres</w:t>
+              <w:t>Open poorten</w:t>
             </w:r>
           </w:p>
         </w:tc>
@@ -1724,7 +2323,106 @@
           <w:tcPr>
             <w:tcW w:w="4508" w:type="dxa"/>
           </w:tcPr>
-          <w:p/>
+          <w:p>
+            <w:r>
+              <w:t>443 | https</w:t>
+            </w:r>
+          </w:p>
+          <w:p>
+            <w:r>
+              <w:t>80 | http voor redirect naar https</w:t>
+            </w:r>
+          </w:p>
+          <w:p>
+            <w:r>
+              <w:t>22 | SSH</w:t>
+            </w:r>
+          </w:p>
+          <w:p>
+            <w:r>
+              <w:t>445</w:t>
+            </w:r>
+            <w:r>
+              <w:t xml:space="preserve"> | SMB</w:t>
+            </w:r>
+          </w:p>
+          <w:p>
+            <w:r>
+              <w:t>139</w:t>
+            </w:r>
+            <w:r>
+              <w:t xml:space="preserve"> | SMB</w:t>
+            </w:r>
+          </w:p>
+        </w:tc>
+      </w:tr>
+    </w:tbl>
+    <w:p>
+      <w:pPr>
+        <w:rPr>
+          <w:b/>
+          <w:bCs/>
+        </w:rPr>
+      </w:pPr>
+      <w:r>
+        <w:rPr>
+          <w:b/>
+          <w:bCs/>
+        </w:rPr>
+        <w:t>SRV</w:t>
+      </w:r>
+      <w:r>
+        <w:rPr>
+          <w:b/>
+          <w:bCs/>
+        </w:rPr>
+        <w:t>2</w:t>
+      </w:r>
+      <w:r>
+        <w:rPr>
+          <w:b/>
+          <w:bCs/>
+        </w:rPr>
+        <w:t>-</w:t>
+      </w:r>
+      <w:r>
+        <w:rPr>
+          <w:b/>
+          <w:bCs/>
+        </w:rPr>
+        <w:t>DB</w:t>
+      </w:r>
+    </w:p>
+    <w:tbl>
+      <w:tblPr>
+        <w:tblStyle w:val="TableGrid"/>
+        <w:tblW w:w="0" w:type="auto"/>
+        <w:tblLook w:val="04A0" w:firstRow="1" w:lastRow="0" w:firstColumn="1" w:lastColumn="0" w:noHBand="0" w:noVBand="1"/>
+      </w:tblPr>
+      <w:tblGrid>
+        <w:gridCol w:w="4508"/>
+        <w:gridCol w:w="4508"/>
+      </w:tblGrid>
+      <w:tr>
+        <w:tc>
+          <w:tcPr>
+            <w:tcW w:w="4508" w:type="dxa"/>
+          </w:tcPr>
+          <w:p>
+            <w:r>
+              <w:t>Operating systeem</w:t>
+            </w:r>
+          </w:p>
+        </w:tc>
+        <w:tc>
+          <w:tcPr>
+            <w:tcW w:w="4508" w:type="dxa"/>
+          </w:tcPr>
+          <w:p>
+            <w:r>
+              <w:t>Ubuntu</w:t>
+            </w:r>
+          </w:p>
         </w:tc>
       </w:tr>
       <w:tr>
@@ -1734,7 +2432,7 @@
           </w:tcPr>
           <w:p>
             <w:r>
-              <w:t>Open poorten</w:t>
+              <w:t>Naam</w:t>
             </w:r>
           </w:p>
         </w:tc>
@@ -1742,783 +2440,1169 @@
           <w:tcPr>
             <w:tcW w:w="4508" w:type="dxa"/>
           </w:tcPr>
-          <w:p/>
+          <w:p>
+            <w:r>
+              <w:t>Srv2-web</w:t>
+            </w:r>
+          </w:p>
+        </w:tc>
+      </w:tr>
+      <w:tr>
+        <w:tc>
+          <w:tcPr>
+            <w:tcW w:w="4508" w:type="dxa"/>
+          </w:tcPr>
+          <w:p>
+            <w:r>
+              <w:t>Geheugen</w:t>
+            </w:r>
+          </w:p>
+        </w:tc>
+        <w:tc>
+          <w:tcPr>
+            <w:tcW w:w="4508" w:type="dxa"/>
+          </w:tcPr>
+          <w:p>
+            <w:r>
+              <w:t xml:space="preserve">4GB </w:t>
+            </w:r>
+          </w:p>
+        </w:tc>
+      </w:tr>
+      <w:tr>
+        <w:tc>
+          <w:tcPr>
+            <w:tcW w:w="4508" w:type="dxa"/>
+          </w:tcPr>
+          <w:p>
+            <w:r>
+              <w:t>Opslag</w:t>
+            </w:r>
+          </w:p>
+        </w:tc>
+        <w:tc>
+          <w:tcPr>
+            <w:tcW w:w="4508" w:type="dxa"/>
+          </w:tcPr>
+          <w:p>
+            <w:r>
+              <w:t>32GB</w:t>
+            </w:r>
+          </w:p>
+        </w:tc>
+      </w:tr>
+      <w:tr>
+        <w:tc>
+          <w:tcPr>
+            <w:tcW w:w="4508" w:type="dxa"/>
+          </w:tcPr>
+          <w:p>
+            <w:r>
+              <w:t>Functies</w:t>
+            </w:r>
+          </w:p>
+        </w:tc>
+        <w:tc>
+          <w:tcPr>
+            <w:tcW w:w="4508" w:type="dxa"/>
+          </w:tcPr>
+          <w:p>
+            <w:r>
+              <w:t>MySQL</w:t>
+            </w:r>
+          </w:p>
+        </w:tc>
+      </w:tr>
+      <w:tr>
+        <w:tc>
+          <w:tcPr>
+            <w:tcW w:w="4508" w:type="dxa"/>
+          </w:tcPr>
+          <w:p>
+            <w:r>
+              <w:t>Versie diensten</w:t>
+            </w:r>
+          </w:p>
+        </w:tc>
+        <w:tc>
+          <w:tcPr>
+            <w:tcW w:w="4508" w:type="dxa"/>
+          </w:tcPr>
+          <w:p>
+            <w:pPr>
+              <w:rPr>
+                <w:lang w:val="en-US"/>
+              </w:rPr>
+            </w:pPr>
+            <w:r>
+              <w:rPr>
+                <w:lang w:val="en-US"/>
+              </w:rPr>
+              <w:t>mysql  Ver 8.0.39-0ubuntu0.22.04.1</w:t>
+            </w:r>
+          </w:p>
+        </w:tc>
+      </w:tr>
+      <w:tr>
+        <w:tc>
+          <w:tcPr>
+            <w:tcW w:w="4508" w:type="dxa"/>
+          </w:tcPr>
+          <w:p>
+            <w:r>
+              <w:t>IP-adres</w:t>
+            </w:r>
+          </w:p>
+        </w:tc>
+        <w:tc>
+          <w:tcPr>
+            <w:tcW w:w="4508" w:type="dxa"/>
+          </w:tcPr>
+          <w:p>
+            <w:pPr>
+              <w:rPr>
+                <w:lang w:val="en-US"/>
+              </w:rPr>
+            </w:pPr>
+            <w:r>
+              <w:rPr>
+                <w:lang w:val="en-US"/>
+              </w:rPr>
+              <w:t>10.0.0.11</w:t>
+            </w:r>
+          </w:p>
+        </w:tc>
+      </w:tr>
+      <w:tr>
+        <w:tc>
+          <w:tcPr>
+            <w:tcW w:w="4508" w:type="dxa"/>
+          </w:tcPr>
+          <w:p>
+            <w:r>
+              <w:t>Open poorten</w:t>
+            </w:r>
+          </w:p>
+        </w:tc>
+        <w:tc>
+          <w:tcPr>
+            <w:tcW w:w="4508" w:type="dxa"/>
+          </w:tcPr>
+          <w:p>
+            <w:r>
+              <w:t>3306</w:t>
+            </w:r>
+            <w:r>
+              <w:t xml:space="preserve"> | MySQL</w:t>
+            </w:r>
+          </w:p>
+          <w:p>
+            <w:r>
+              <w:t>22 | SSH allow</w:t>
+            </w:r>
+          </w:p>
         </w:tc>
       </w:tr>
     </w:tbl>
-    <w:p/>
-    <w:p>
-      <w:pPr>
-        <w:pStyle w:val="Heading1"/>
-      </w:pPr>
-      <w:bookmarkStart w:id="2" w:name="_Toc181706094"/>
-      <w:r>
-        <w:t>Configuratie</w:t>
-      </w:r>
-      <w:bookmarkEnd w:id="2"/>
-    </w:p>
-    <w:p/>
-    <w:p>
-      <w:pPr>
-        <w:pStyle w:val="Heading1"/>
-      </w:pPr>
-      <w:r>
-        <w:t>Uitgevoerd werkzaamheden</w:t>
-      </w:r>
-    </w:p>
-    <w:p>
-      <w:r>
-        <w:t>Nginx geinstallerd</w:t>
-      </w:r>
-    </w:p>
-    <w:p>
-      <w:r>
-        <w:rPr>
-          <w:noProof/>
-        </w:rPr>
-        <w:drawing>
-          <wp:inline distT="0" distB="0" distL="0" distR="0" wp14:anchorId="1FA29ACC" wp14:editId="5E812F4B">
-            <wp:extent cx="5731510" cy="2639695"/>
-            <wp:effectExtent l="0" t="0" r="2540" b="8255"/>
-            <wp:docPr id="1370383469" name="Picture 1" descr="A screenshot of a computer&#10;&#10;Description automatically generated"/>
-            <wp:cNvGraphicFramePr>
-              <a:graphicFrameLocks xmlns:a="http://schemas.openxmlformats.org/drawingml/2006/main" noChangeAspect="1"/>
-            </wp:cNvGraphicFramePr>
-            <a:graphic xmlns:a="http://schemas.openxmlformats.org/drawingml/2006/main">
-              <a:graphicData uri="http://schemas.openxmlformats.org/drawingml/2006/picture">
-                <pic:pic xmlns:pic="http://schemas.openxmlformats.org/drawingml/2006/picture">
-                  <pic:nvPicPr>
-                    <pic:cNvPr id="1370383469" name="Picture 1" descr="A screenshot of a computer&#10;&#10;Description automatically generated"/>
-                    <pic:cNvPicPr/>
-                  </pic:nvPicPr>
-                  <pic:blipFill>
-                    <a:blip r:embed="rId9"/>
-                    <a:stretch>
-                      <a:fillRect/>
-                    </a:stretch>
-                  </pic:blipFill>
-                  <pic:spPr>
-                    <a:xfrm>
-                      <a:off x="0" y="0"/>
-                      <a:ext cx="5731510" cy="2639695"/>
-                    </a:xfrm>
-                    <a:prstGeom prst="rect">
-                      <a:avLst/>
-                    </a:prstGeom>
-                  </pic:spPr>
-                </pic:pic>
-              </a:graphicData>
-            </a:graphic>
-          </wp:inline>
-        </w:drawing>
-      </w:r>
-    </w:p>
-    <w:p>
-      <w:r>
-        <w:t>Ufw firewall regels aangemaakt</w:t>
-      </w:r>
-    </w:p>
-    <w:p>
-      <w:r>
-        <w:rPr>
-          <w:noProof/>
-        </w:rPr>
-        <w:lastRenderedPageBreak/>
-        <w:drawing>
-          <wp:inline distT="0" distB="0" distL="0" distR="0" wp14:anchorId="3832559D" wp14:editId="2B5CA49B">
-            <wp:extent cx="5731510" cy="1510665"/>
-            <wp:effectExtent l="0" t="0" r="2540" b="0"/>
-            <wp:docPr id="1154432966" name="Picture 1" descr="A screen shot of a computer&#10;&#10;Description automatically generated"/>
-            <wp:cNvGraphicFramePr>
-              <a:graphicFrameLocks xmlns:a="http://schemas.openxmlformats.org/drawingml/2006/main" noChangeAspect="1"/>
-            </wp:cNvGraphicFramePr>
-            <a:graphic xmlns:a="http://schemas.openxmlformats.org/drawingml/2006/main">
-              <a:graphicData uri="http://schemas.openxmlformats.org/drawingml/2006/picture">
-                <pic:pic xmlns:pic="http://schemas.openxmlformats.org/drawingml/2006/picture">
-                  <pic:nvPicPr>
-                    <pic:cNvPr id="1154432966" name="Picture 1" descr="A screen shot of a computer&#10;&#10;Description automatically generated"/>
-                    <pic:cNvPicPr/>
-                  </pic:nvPicPr>
-                  <pic:blipFill>
-                    <a:blip r:embed="rId10"/>
-                    <a:stretch>
-                      <a:fillRect/>
-                    </a:stretch>
-                  </pic:blipFill>
-                  <pic:spPr>
-                    <a:xfrm>
-                      <a:off x="0" y="0"/>
-                      <a:ext cx="5731510" cy="1510665"/>
-                    </a:xfrm>
-                    <a:prstGeom prst="rect">
-                      <a:avLst/>
-                    </a:prstGeom>
-                  </pic:spPr>
-                </pic:pic>
-              </a:graphicData>
-            </a:graphic>
-          </wp:inline>
-        </w:drawing>
-      </w:r>
-    </w:p>
-    <w:p>
-      <w:r>
-        <w:t>Openssl</w:t>
-      </w:r>
-      <w:r>
-        <w:t xml:space="preserve"> geinstalleerd </w:t>
-      </w:r>
-      <w:r>
-        <w:t xml:space="preserve">en certifcaat gegenereerd voor SmartKitchen </w:t>
-      </w:r>
-      <w:r>
-        <w:t>volg ()</w:t>
-      </w:r>
-    </w:p>
-    <w:p>
-      <w:r>
-        <w:rPr>
-          <w:noProof/>
-        </w:rPr>
-        <w:drawing>
-          <wp:inline distT="0" distB="0" distL="0" distR="0" wp14:anchorId="6C2C69CC" wp14:editId="47DFA821">
-            <wp:extent cx="5731510" cy="2623820"/>
-            <wp:effectExtent l="0" t="0" r="2540" b="5080"/>
-            <wp:docPr id="1223066843" name="Picture 1" descr="A screen shot of a computer screen&#10;&#10;Description automatically generated"/>
-            <wp:cNvGraphicFramePr>
-              <a:graphicFrameLocks xmlns:a="http://schemas.openxmlformats.org/drawingml/2006/main" noChangeAspect="1"/>
-            </wp:cNvGraphicFramePr>
-            <a:graphic xmlns:a="http://schemas.openxmlformats.org/drawingml/2006/main">
-              <a:graphicData uri="http://schemas.openxmlformats.org/drawingml/2006/picture">
-                <pic:pic xmlns:pic="http://schemas.openxmlformats.org/drawingml/2006/picture">
-                  <pic:nvPicPr>
-                    <pic:cNvPr id="1223066843" name="Picture 1" descr="A screen shot of a computer screen&#10;&#10;Description automatically generated"/>
-                    <pic:cNvPicPr/>
-                  </pic:nvPicPr>
-                  <pic:blipFill>
-                    <a:blip r:embed="rId11"/>
-                    <a:stretch>
-                      <a:fillRect/>
-                    </a:stretch>
-                  </pic:blipFill>
-                  <pic:spPr>
-                    <a:xfrm>
-                      <a:off x="0" y="0"/>
-                      <a:ext cx="5731510" cy="2623820"/>
-                    </a:xfrm>
-                    <a:prstGeom prst="rect">
-                      <a:avLst/>
-                    </a:prstGeom>
-                  </pic:spPr>
-                </pic:pic>
-              </a:graphicData>
-            </a:graphic>
-          </wp:inline>
-        </w:drawing>
-      </w:r>
-    </w:p>
-    <w:p>
-      <w:r>
-        <w:rPr>
-          <w:noProof/>
-        </w:rPr>
-        <w:drawing>
-          <wp:inline distT="0" distB="0" distL="0" distR="0" wp14:anchorId="1663299E" wp14:editId="3D4419DE">
-            <wp:extent cx="5229263" cy="1214446"/>
-            <wp:effectExtent l="0" t="0" r="0" b="5080"/>
-            <wp:docPr id="1039309645" name="Picture 1" descr="A computer screen shot of a black background&#10;&#10;Description automatically generated"/>
-            <wp:cNvGraphicFramePr>
-              <a:graphicFrameLocks xmlns:a="http://schemas.openxmlformats.org/drawingml/2006/main" noChangeAspect="1"/>
-            </wp:cNvGraphicFramePr>
-            <a:graphic xmlns:a="http://schemas.openxmlformats.org/drawingml/2006/main">
-              <a:graphicData uri="http://schemas.openxmlformats.org/drawingml/2006/picture">
-                <pic:pic xmlns:pic="http://schemas.openxmlformats.org/drawingml/2006/picture">
-                  <pic:nvPicPr>
-                    <pic:cNvPr id="1039309645" name="Picture 1" descr="A computer screen shot of a black background&#10;&#10;Description automatically generated"/>
-                    <pic:cNvPicPr/>
-                  </pic:nvPicPr>
-                  <pic:blipFill>
-                    <a:blip r:embed="rId12"/>
-                    <a:stretch>
-                      <a:fillRect/>
-                    </a:stretch>
-                  </pic:blipFill>
-                  <pic:spPr>
-                    <a:xfrm>
-                      <a:off x="0" y="0"/>
-                      <a:ext cx="5229263" cy="1214446"/>
-                    </a:xfrm>
-                    <a:prstGeom prst="rect">
-                      <a:avLst/>
-                    </a:prstGeom>
-                  </pic:spPr>
-                </pic:pic>
-              </a:graphicData>
-            </a:graphic>
-          </wp:inline>
-        </w:drawing>
-      </w:r>
-    </w:p>
-    <w:p>
-      <w:r>
-        <w:t>Redirect instellen</w:t>
-      </w:r>
-    </w:p>
-    <w:p>
-      <w:r>
-        <w:rPr>
-          <w:noProof/>
-        </w:rPr>
-        <w:drawing>
-          <wp:inline distT="0" distB="0" distL="0" distR="0" wp14:anchorId="7F557904" wp14:editId="4D606A3F">
-            <wp:extent cx="4357719" cy="2014552"/>
-            <wp:effectExtent l="0" t="0" r="5080" b="5080"/>
-            <wp:docPr id="618735434" name="Picture 1" descr="A computer screen with white text&#10;&#10;Description automatically generated"/>
-            <wp:cNvGraphicFramePr>
-              <a:graphicFrameLocks xmlns:a="http://schemas.openxmlformats.org/drawingml/2006/main" noChangeAspect="1"/>
-            </wp:cNvGraphicFramePr>
-            <a:graphic xmlns:a="http://schemas.openxmlformats.org/drawingml/2006/main">
-              <a:graphicData uri="http://schemas.openxmlformats.org/drawingml/2006/picture">
-                <pic:pic xmlns:pic="http://schemas.openxmlformats.org/drawingml/2006/picture">
-                  <pic:nvPicPr>
-                    <pic:cNvPr id="618735434" name="Picture 1" descr="A computer screen with white text&#10;&#10;Description automatically generated"/>
-                    <pic:cNvPicPr/>
-                  </pic:nvPicPr>
-                  <pic:blipFill>
-                    <a:blip r:embed="rId13"/>
-                    <a:stretch>
-                      <a:fillRect/>
-                    </a:stretch>
-                  </pic:blipFill>
-                  <pic:spPr>
-                    <a:xfrm>
-                      <a:off x="0" y="0"/>
-                      <a:ext cx="4357719" cy="2014552"/>
-                    </a:xfrm>
-                    <a:prstGeom prst="rect">
-                      <a:avLst/>
-                    </a:prstGeom>
-                  </pic:spPr>
-                </pic:pic>
-              </a:graphicData>
-            </a:graphic>
-          </wp:inline>
-        </w:drawing>
-      </w:r>
-    </w:p>
-    <w:p>
-      <w:r>
-        <w:t>Het werkt webserver</w:t>
-      </w:r>
-    </w:p>
-    <w:p>
-      <w:r>
-        <w:rPr>
-          <w:noProof/>
-        </w:rPr>
-        <w:lastRenderedPageBreak/>
-        <w:drawing>
-          <wp:inline distT="0" distB="0" distL="0" distR="0" wp14:anchorId="4DF569E4" wp14:editId="7814958A">
-            <wp:extent cx="5731510" cy="2722245"/>
-            <wp:effectExtent l="0" t="0" r="2540" b="1905"/>
-            <wp:docPr id="994702654" name="Picture 1" descr="A screenshot of a computer&#10;&#10;Description automatically generated"/>
-            <wp:cNvGraphicFramePr>
-              <a:graphicFrameLocks xmlns:a="http://schemas.openxmlformats.org/drawingml/2006/main" noChangeAspect="1"/>
-            </wp:cNvGraphicFramePr>
-            <a:graphic xmlns:a="http://schemas.openxmlformats.org/drawingml/2006/main">
-              <a:graphicData uri="http://schemas.openxmlformats.org/drawingml/2006/picture">
-                <pic:pic xmlns:pic="http://schemas.openxmlformats.org/drawingml/2006/picture">
-                  <pic:nvPicPr>
-                    <pic:cNvPr id="994702654" name="Picture 1" descr="A screenshot of a computer&#10;&#10;Description automatically generated"/>
-                    <pic:cNvPicPr/>
-                  </pic:nvPicPr>
-                  <pic:blipFill>
-                    <a:blip r:embed="rId14"/>
-                    <a:stretch>
-                      <a:fillRect/>
-                    </a:stretch>
-                  </pic:blipFill>
-                  <pic:spPr>
-                    <a:xfrm>
-                      <a:off x="0" y="0"/>
-                      <a:ext cx="5731510" cy="2722245"/>
-                    </a:xfrm>
-                    <a:prstGeom prst="rect">
-                      <a:avLst/>
-                    </a:prstGeom>
-                  </pic:spPr>
-                </pic:pic>
-              </a:graphicData>
-            </a:graphic>
-          </wp:inline>
-        </w:drawing>
-      </w:r>
-    </w:p>
-    <w:p>
-      <w:r>
-        <w:t>Andere standaard pagina ingesteld:</w:t>
-      </w:r>
-    </w:p>
-    <w:p>
-      <w:r>
-        <w:drawing>
-          <wp:inline distT="0" distB="0" distL="0" distR="0" wp14:anchorId="6BD769CA" wp14:editId="32E2713C">
-            <wp:extent cx="5731510" cy="2829877"/>
-            <wp:effectExtent l="0" t="0" r="2540" b="8890"/>
-            <wp:docPr id="2054562128" name="Picture 1" descr="A screenshot of a computer&#10;&#10;Description automatically generated"/>
-            <wp:cNvGraphicFramePr>
-              <a:graphicFrameLocks xmlns:a="http://schemas.openxmlformats.org/drawingml/2006/main" noChangeAspect="1"/>
-            </wp:cNvGraphicFramePr>
-            <a:graphic xmlns:a="http://schemas.openxmlformats.org/drawingml/2006/main">
-              <a:graphicData uri="http://schemas.openxmlformats.org/drawingml/2006/picture">
-                <pic:pic xmlns:pic="http://schemas.openxmlformats.org/drawingml/2006/picture">
-                  <pic:nvPicPr>
-                    <pic:cNvPr id="2054562128" name="Picture 1" descr="A screenshot of a computer&#10;&#10;Description automatically generated"/>
-                    <pic:cNvPicPr/>
-                  </pic:nvPicPr>
-                  <pic:blipFill rotWithShape="1">
-                    <a:blip r:embed="rId15"/>
-                    <a:srcRect t="5861"/>
-                    <a:stretch/>
-                  </pic:blipFill>
-                  <pic:spPr bwMode="auto">
-                    <a:xfrm>
-                      <a:off x="0" y="0"/>
-                      <a:ext cx="5731510" cy="2829877"/>
-                    </a:xfrm>
-                    <a:prstGeom prst="rect">
-                      <a:avLst/>
-                    </a:prstGeom>
-                    <a:ln>
-                      <a:noFill/>
-                    </a:ln>
-                    <a:extLst>
-                      <a:ext uri="{53640926-AAD7-44D8-BBD7-CCE9431645EC}">
-                        <a14:shadowObscured xmlns:a14="http://schemas.microsoft.com/office/drawing/2010/main"/>
-                      </a:ext>
-                    </a:extLst>
-                  </pic:spPr>
-                </pic:pic>
-              </a:graphicData>
-            </a:graphic>
-          </wp:inline>
-        </w:drawing>
-      </w:r>
-    </w:p>
-    <w:p/>
-    <w:p>
-      <w:pPr>
+    <w:p>
+      <w:r>
         <w:rPr>
           <w:b/>
           <w:bCs/>
         </w:rPr>
-      </w:pPr>
-      <w:r>
-        <w:rPr>
-          <w:b/>
-          <w:bCs/>
-        </w:rPr>
-        <w:t>Server opzetten mysql</w:t>
-      </w:r>
-    </w:p>
-    <w:p>
-      <w:r>
-        <w:drawing>
-          <wp:inline distT="0" distB="0" distL="0" distR="0" wp14:anchorId="29E16371" wp14:editId="084D5A1C">
-            <wp:extent cx="5731510" cy="882650"/>
-            <wp:effectExtent l="0" t="0" r="2540" b="0"/>
-            <wp:docPr id="1236189176" name="Picture 1" descr="A black screen with white text&#10;&#10;Description automatically generated"/>
-            <wp:cNvGraphicFramePr>
-              <a:graphicFrameLocks xmlns:a="http://schemas.openxmlformats.org/drawingml/2006/main" noChangeAspect="1"/>
-            </wp:cNvGraphicFramePr>
-            <a:graphic xmlns:a="http://schemas.openxmlformats.org/drawingml/2006/main">
-              <a:graphicData uri="http://schemas.openxmlformats.org/drawingml/2006/picture">
-                <pic:pic xmlns:pic="http://schemas.openxmlformats.org/drawingml/2006/picture">
-                  <pic:nvPicPr>
-                    <pic:cNvPr id="1236189176" name="Picture 1" descr="A black screen with white text&#10;&#10;Description automatically generated"/>
-                    <pic:cNvPicPr/>
-                  </pic:nvPicPr>
-                  <pic:blipFill>
-                    <a:blip r:embed="rId16"/>
-                    <a:stretch>
-                      <a:fillRect/>
-                    </a:stretch>
-                  </pic:blipFill>
-                  <pic:spPr>
-                    <a:xfrm>
-                      <a:off x="0" y="0"/>
-                      <a:ext cx="5731510" cy="882650"/>
-                    </a:xfrm>
-                    <a:prstGeom prst="rect">
-                      <a:avLst/>
-                    </a:prstGeom>
-                  </pic:spPr>
-                </pic:pic>
-              </a:graphicData>
-            </a:graphic>
-          </wp:inline>
-        </w:drawing>
-      </w:r>
-    </w:p>
-    <w:p>
-      <w:r>
-        <w:t>Mysql geinstalleerd en draait bind adress 127.0.0.1 weg gehaald</w:t>
-      </w:r>
-    </w:p>
-    <w:p>
+        <w:t>PfsenseR1</w:t>
+      </w:r>
+    </w:p>
+    <w:tbl>
+      <w:tblPr>
+        <w:tblStyle w:val="TableGrid"/>
+        <w:tblW w:w="0" w:type="auto"/>
+        <w:tblLook w:val="04A0" w:firstRow="1" w:lastRow="0" w:firstColumn="1" w:lastColumn="0" w:noHBand="0" w:noVBand="1"/>
+      </w:tblPr>
+      <w:tblGrid>
+        <w:gridCol w:w="4508"/>
+        <w:gridCol w:w="4508"/>
+      </w:tblGrid>
+      <w:tr>
+        <w:tc>
+          <w:tcPr>
+            <w:tcW w:w="4508" w:type="dxa"/>
+          </w:tcPr>
+          <w:p>
+            <w:r>
+              <w:t>Operating systeem</w:t>
+            </w:r>
+          </w:p>
+        </w:tc>
+        <w:tc>
+          <w:tcPr>
+            <w:tcW w:w="4508" w:type="dxa"/>
+          </w:tcPr>
+          <w:p>
+            <w:r>
+              <w:t>PFSENSE</w:t>
+            </w:r>
+          </w:p>
+        </w:tc>
+      </w:tr>
+      <w:tr>
+        <w:tc>
+          <w:tcPr>
+            <w:tcW w:w="4508" w:type="dxa"/>
+          </w:tcPr>
+          <w:p>
+            <w:r>
+              <w:t>Naam</w:t>
+            </w:r>
+          </w:p>
+        </w:tc>
+        <w:tc>
+          <w:tcPr>
+            <w:tcW w:w="4508" w:type="dxa"/>
+          </w:tcPr>
+          <w:p>
+            <w:r>
+              <w:t>pfSense.localnetlab</w:t>
+            </w:r>
+          </w:p>
+        </w:tc>
+      </w:tr>
+      <w:tr>
+        <w:tc>
+          <w:tcPr>
+            <w:tcW w:w="4508" w:type="dxa"/>
+          </w:tcPr>
+          <w:p>
+            <w:r>
+              <w:t>Geheugen</w:t>
+            </w:r>
+          </w:p>
+        </w:tc>
+        <w:tc>
+          <w:tcPr>
+            <w:tcW w:w="4508" w:type="dxa"/>
+          </w:tcPr>
+          <w:p>
+            <w:r>
+              <w:t>2GB</w:t>
+            </w:r>
+          </w:p>
+        </w:tc>
+      </w:tr>
+      <w:tr>
+        <w:tc>
+          <w:tcPr>
+            <w:tcW w:w="4508" w:type="dxa"/>
+          </w:tcPr>
+          <w:p>
+            <w:r>
+              <w:t>Opslag</w:t>
+            </w:r>
+          </w:p>
+        </w:tc>
+        <w:tc>
+          <w:tcPr>
+            <w:tcW w:w="4508" w:type="dxa"/>
+          </w:tcPr>
+          <w:p>
+            <w:r>
+              <w:t>16GB</w:t>
+            </w:r>
+          </w:p>
+        </w:tc>
+      </w:tr>
+      <w:tr>
+        <w:tc>
+          <w:tcPr>
+            <w:tcW w:w="4508" w:type="dxa"/>
+          </w:tcPr>
+          <w:p>
+            <w:r>
+              <w:t>Functies</w:t>
+            </w:r>
+          </w:p>
+        </w:tc>
+        <w:tc>
+          <w:tcPr>
+            <w:tcW w:w="4508" w:type="dxa"/>
+          </w:tcPr>
+          <w:p>
+            <w:r>
+              <w:t>DNS, DHCP, Firewall</w:t>
+            </w:r>
+          </w:p>
+        </w:tc>
+      </w:tr>
+      <w:tr>
+        <w:tc>
+          <w:tcPr>
+            <w:tcW w:w="4508" w:type="dxa"/>
+          </w:tcPr>
+          <w:p>
+            <w:r>
+              <w:t>Versie diensten</w:t>
+            </w:r>
+          </w:p>
+        </w:tc>
+        <w:tc>
+          <w:tcPr>
+            <w:tcW w:w="4508" w:type="dxa"/>
+          </w:tcPr>
+          <w:p>
+            <w:pPr>
+              <w:rPr>
+                <w:lang w:val="en-US"/>
+              </w:rPr>
+            </w:pPr>
+            <w:r>
+              <w:rPr>
+                <w:lang w:val="en-US"/>
+              </w:rPr>
+              <w:t>mysql  Ver 8.0.39-0ubuntu0.22.04.1</w:t>
+            </w:r>
+          </w:p>
+        </w:tc>
+      </w:tr>
+      <w:tr>
+        <w:tc>
+          <w:tcPr>
+            <w:tcW w:w="4508" w:type="dxa"/>
+          </w:tcPr>
+          <w:p>
+            <w:r>
+              <w:t>IP-adres</w:t>
+            </w:r>
+          </w:p>
+        </w:tc>
+        <w:tc>
+          <w:tcPr>
+            <w:tcW w:w="4508" w:type="dxa"/>
+          </w:tcPr>
+          <w:p>
+            <w:pPr>
+              <w:rPr>
+                <w:lang w:val="en-US"/>
+              </w:rPr>
+            </w:pPr>
+            <w:r>
+              <w:rPr>
+                <w:lang w:val="en-US"/>
+              </w:rPr>
+              <w:t>10.0.0.11</w:t>
+            </w:r>
+          </w:p>
+        </w:tc>
+      </w:tr>
+      <w:tr>
+        <w:tc>
+          <w:tcPr>
+            <w:tcW w:w="4508" w:type="dxa"/>
+          </w:tcPr>
+          <w:p>
+            <w:r>
+              <w:t>Open poorten</w:t>
+            </w:r>
+          </w:p>
+        </w:tc>
+        <w:tc>
+          <w:tcPr>
+            <w:tcW w:w="4508" w:type="dxa"/>
+          </w:tcPr>
+          <w:p>
+            <w:pPr>
+              <w:rPr>
+                <w:lang w:val="en-US"/>
+              </w:rPr>
+            </w:pPr>
+            <w:r>
+              <w:rPr>
+                <w:lang w:val="en-US"/>
+              </w:rPr>
+              <w:t>3306 | MySQL</w:t>
+            </w:r>
+            <w:r>
+              <w:rPr>
+                <w:lang w:val="en-US"/>
+              </w:rPr>
+              <w:t xml:space="preserve"> srv2</w:t>
+            </w:r>
+          </w:p>
+          <w:p>
+            <w:pPr>
+              <w:rPr>
+                <w:lang w:val="en-US"/>
+              </w:rPr>
+            </w:pPr>
+            <w:r>
+              <w:rPr>
+                <w:lang w:val="en-US"/>
+              </w:rPr>
+              <w:t>22 | SSH allow</w:t>
+            </w:r>
+            <w:r>
+              <w:rPr>
+                <w:lang w:val="en-US"/>
+              </w:rPr>
+              <w:t xml:space="preserve"> s</w:t>
+            </w:r>
+            <w:r>
+              <w:rPr>
+                <w:lang w:val="en-US"/>
+              </w:rPr>
+              <w:t>rv1</w:t>
+            </w:r>
+          </w:p>
+          <w:p>
+            <w:pPr>
+              <w:rPr>
+                <w:lang w:val="en-US"/>
+              </w:rPr>
+            </w:pPr>
+            <w:r>
+              <w:rPr>
+                <w:lang w:val="en-US"/>
+              </w:rPr>
+              <w:lastRenderedPageBreak/>
+              <w:t>23 | SSH allow srv2</w:t>
+            </w:r>
+          </w:p>
+          <w:p>
+            <w:r>
+              <w:t>445</w:t>
+            </w:r>
+            <w:r>
+              <w:t xml:space="preserve"> | SMB srv1</w:t>
+            </w:r>
+          </w:p>
+          <w:p>
+            <w:pPr>
+              <w:rPr>
+                <w:lang w:val="en-US"/>
+              </w:rPr>
+            </w:pPr>
+            <w:r>
+              <w:t>139</w:t>
+            </w:r>
+            <w:r>
+              <w:t xml:space="preserve"> | SMB srv1</w:t>
+            </w:r>
+          </w:p>
+        </w:tc>
+      </w:tr>
+    </w:tbl>
+    <w:p>
+      <w:pPr>
+        <w:rPr>
+          <w:lang w:val="en-US"/>
+        </w:rPr>
+      </w:pPr>
+    </w:p>
+    <w:p>
+      <w:pPr>
+        <w:rPr>
+          <w:lang w:val="en-US"/>
+        </w:rPr>
+      </w:pPr>
+      <w:r>
+        <w:rPr>
+          <w:lang w:val="en-US"/>
+        </w:rPr>
+        <w:br w:type="page"/>
+      </w:r>
+    </w:p>
+    <w:p>
+      <w:pPr>
+        <w:pStyle w:val="Heading1"/>
+      </w:pPr>
+      <w:bookmarkStart w:id="6" w:name="_Toc182487883"/>
       <w:r>
         <w:lastRenderedPageBreak/>
-        <w:drawing>
-          <wp:inline distT="0" distB="0" distL="0" distR="0" wp14:anchorId="780B033B" wp14:editId="649E90CC">
-            <wp:extent cx="3733800" cy="3173094"/>
-            <wp:effectExtent l="0" t="0" r="0" b="8890"/>
-            <wp:docPr id="432811056" name="Picture 1" descr="A screenshot of a computer screen&#10;&#10;Description automatically generated"/>
-            <wp:cNvGraphicFramePr>
-              <a:graphicFrameLocks xmlns:a="http://schemas.openxmlformats.org/drawingml/2006/main" noChangeAspect="1"/>
-            </wp:cNvGraphicFramePr>
-            <a:graphic xmlns:a="http://schemas.openxmlformats.org/drawingml/2006/main">
-              <a:graphicData uri="http://schemas.openxmlformats.org/drawingml/2006/picture">
-                <pic:pic xmlns:pic="http://schemas.openxmlformats.org/drawingml/2006/picture">
-                  <pic:nvPicPr>
-                    <pic:cNvPr id="432811056" name="Picture 1" descr="A screenshot of a computer screen&#10;&#10;Description automatically generated"/>
-                    <pic:cNvPicPr/>
-                  </pic:nvPicPr>
-                  <pic:blipFill>
-                    <a:blip r:embed="rId17"/>
-                    <a:stretch>
-                      <a:fillRect/>
-                    </a:stretch>
-                  </pic:blipFill>
-                  <pic:spPr>
-                    <a:xfrm>
-                      <a:off x="0" y="0"/>
-                      <a:ext cx="3737401" cy="3176155"/>
-                    </a:xfrm>
-                    <a:prstGeom prst="rect">
-                      <a:avLst/>
-                    </a:prstGeom>
-                  </pic:spPr>
-                </pic:pic>
-              </a:graphicData>
-            </a:graphic>
-          </wp:inline>
-        </w:drawing>
-      </w:r>
-    </w:p>
-    <w:p>
-      <w:r>
-        <w:t>Port forward instellen op pfsense</w:t>
-      </w:r>
-    </w:p>
-    <w:p>
-      <w:r>
-        <w:drawing>
-          <wp:inline distT="0" distB="0" distL="0" distR="0" wp14:anchorId="7FBBBF66" wp14:editId="0E4335DD">
-            <wp:extent cx="5557878" cy="885831"/>
-            <wp:effectExtent l="0" t="0" r="5080" b="0"/>
-            <wp:docPr id="433035342" name="Picture 1" descr="A screenshot of a computer&#10;&#10;Description automatically generated"/>
-            <wp:cNvGraphicFramePr>
-              <a:graphicFrameLocks xmlns:a="http://schemas.openxmlformats.org/drawingml/2006/main" noChangeAspect="1"/>
-            </wp:cNvGraphicFramePr>
-            <a:graphic xmlns:a="http://schemas.openxmlformats.org/drawingml/2006/main">
-              <a:graphicData uri="http://schemas.openxmlformats.org/drawingml/2006/picture">
-                <pic:pic xmlns:pic="http://schemas.openxmlformats.org/drawingml/2006/picture">
-                  <pic:nvPicPr>
-                    <pic:cNvPr id="433035342" name="Picture 1" descr="A screenshot of a computer&#10;&#10;Description automatically generated"/>
-                    <pic:cNvPicPr/>
-                  </pic:nvPicPr>
-                  <pic:blipFill>
-                    <a:blip r:embed="rId18"/>
-                    <a:stretch>
-                      <a:fillRect/>
-                    </a:stretch>
-                  </pic:blipFill>
-                  <pic:spPr>
-                    <a:xfrm>
-                      <a:off x="0" y="0"/>
-                      <a:ext cx="5557878" cy="885831"/>
-                    </a:xfrm>
-                    <a:prstGeom prst="rect">
-                      <a:avLst/>
-                    </a:prstGeom>
-                  </pic:spPr>
-                </pic:pic>
-              </a:graphicData>
-            </a:graphic>
-          </wp:inline>
-        </w:drawing>
+        <w:t>Serverconfiguratie</w:t>
+      </w:r>
+      <w:bookmarkEnd w:id="6"/>
+    </w:p>
+    <w:p>
+      <w:r>
+        <w:t>SRV1-WEB:</w:t>
+      </w:r>
+    </w:p>
+    <w:p>
+      <w:pPr>
+        <w:pStyle w:val="ListParagraph"/>
+        <w:numPr>
+          <w:ilvl w:val="0"/>
+          <w:numId w:val="2"/>
+        </w:numPr>
+      </w:pPr>
+      <w:r>
+        <w:t>Nginx</w:t>
+      </w:r>
+    </w:p>
+    <w:p>
+      <w:pPr>
+        <w:pStyle w:val="ListParagraph"/>
+        <w:numPr>
+          <w:ilvl w:val="1"/>
+          <w:numId w:val="2"/>
+        </w:numPr>
+      </w:pPr>
+      <w:r>
+        <w:t>Website inhoud: /var/www/html</w:t>
+      </w:r>
+    </w:p>
+    <w:p>
+      <w:pPr>
+        <w:pStyle w:val="ListParagraph"/>
+        <w:numPr>
+          <w:ilvl w:val="1"/>
+          <w:numId w:val="2"/>
+        </w:numPr>
+      </w:pPr>
+      <w:r>
+        <w:t>Poorten: 80, 443</w:t>
+      </w:r>
+    </w:p>
+    <w:p>
+      <w:pPr>
+        <w:pStyle w:val="ListParagraph"/>
+        <w:numPr>
+          <w:ilvl w:val="1"/>
+          <w:numId w:val="2"/>
+        </w:numPr>
+      </w:pPr>
+      <w:r>
+        <w:t>Certificaat: home/student/myAwesomeCert.pk</w:t>
+      </w:r>
+    </w:p>
+    <w:p>
+      <w:pPr>
+        <w:pStyle w:val="ListParagraph"/>
+        <w:numPr>
+          <w:ilvl w:val="0"/>
+          <w:numId w:val="2"/>
+        </w:numPr>
+      </w:pPr>
+      <w:r>
+        <w:t>Samba</w:t>
+      </w:r>
+    </w:p>
+    <w:p>
+      <w:pPr>
+        <w:pStyle w:val="ListParagraph"/>
+        <w:numPr>
+          <w:ilvl w:val="1"/>
+          <w:numId w:val="2"/>
+        </w:numPr>
+        <w:rPr>
+          <w:lang w:val="en-US"/>
+        </w:rPr>
+      </w:pPr>
+      <w:r>
+        <w:rPr>
+          <w:lang w:val="en-US"/>
+        </w:rPr>
+        <w:t>Smb://{Adress}/webroot gives acces to /var/www/html/</w:t>
+      </w:r>
+    </w:p>
+    <w:p>
+      <w:pPr>
+        <w:pStyle w:val="ListParagraph"/>
+        <w:numPr>
+          <w:ilvl w:val="1"/>
+          <w:numId w:val="2"/>
+        </w:numPr>
+        <w:rPr>
+          <w:lang w:val="en-US"/>
+        </w:rPr>
+      </w:pPr>
+      <w:r>
+        <w:rPr>
+          <w:lang w:val="en-US"/>
+        </w:rPr>
+        <w:t>User: student</w:t>
+      </w:r>
+    </w:p>
+    <w:p>
+      <w:pPr>
+        <w:pStyle w:val="ListParagraph"/>
+        <w:numPr>
+          <w:ilvl w:val="0"/>
+          <w:numId w:val="2"/>
+        </w:numPr>
+        <w:rPr>
+          <w:lang w:val="en-US"/>
+        </w:rPr>
+      </w:pPr>
+      <w:r>
+        <w:rPr>
+          <w:lang w:val="en-US"/>
+        </w:rPr>
+        <w:t>SSH</w:t>
+      </w:r>
+    </w:p>
+    <w:p>
+      <w:pPr>
+        <w:pStyle w:val="ListParagraph"/>
+        <w:numPr>
+          <w:ilvl w:val="1"/>
+          <w:numId w:val="2"/>
+        </w:numPr>
+        <w:rPr>
+          <w:lang w:val="en-US"/>
+        </w:rPr>
+      </w:pPr>
+      <w:r>
+        <w:rPr>
+          <w:lang w:val="en-US"/>
+        </w:rPr>
+        <w:t xml:space="preserve">Port 22 </w:t>
+      </w:r>
+    </w:p>
+    <w:p>
+      <w:r>
+        <w:t>SRV2-DB:</w:t>
+      </w:r>
+    </w:p>
+    <w:p>
+      <w:pPr>
+        <w:pStyle w:val="ListParagraph"/>
+        <w:numPr>
+          <w:ilvl w:val="0"/>
+          <w:numId w:val="3"/>
+        </w:numPr>
+      </w:pPr>
+      <w:r>
+        <w:t>Mysql:</w:t>
+      </w:r>
+    </w:p>
+    <w:p>
+      <w:pPr>
+        <w:pStyle w:val="ListParagraph"/>
+        <w:numPr>
+          <w:ilvl w:val="1"/>
+          <w:numId w:val="3"/>
+        </w:numPr>
+      </w:pPr>
+      <w:r>
+        <w:t>Port 3306</w:t>
+      </w:r>
+    </w:p>
+    <w:p>
+      <w:pPr>
+        <w:pStyle w:val="ListParagraph"/>
+        <w:numPr>
+          <w:ilvl w:val="1"/>
+          <w:numId w:val="3"/>
+        </w:numPr>
+      </w:pPr>
+      <w:r>
+        <w:t>Database: SmartKitchen</w:t>
+      </w:r>
+    </w:p>
+    <w:p>
+      <w:pPr>
+        <w:pStyle w:val="ListParagraph"/>
+        <w:numPr>
+          <w:ilvl w:val="1"/>
+          <w:numId w:val="3"/>
+        </w:numPr>
+        <w:rPr>
+          <w:lang w:val="en-US"/>
+        </w:rPr>
+      </w:pPr>
+      <w:r>
+        <w:rPr>
+          <w:lang w:val="en-US"/>
+        </w:rPr>
+        <w:t>Username: applicationacc@’%’ (</w:t>
+      </w:r>
+      <w:r>
+        <w:rPr>
+          <w:lang w:val="en-US"/>
+        </w:rPr>
+        <w:t xml:space="preserve">% = </w:t>
+      </w:r>
+      <w:r>
+        <w:rPr>
+          <w:lang w:val="en-US"/>
+        </w:rPr>
+        <w:t>all connection acc</w:t>
+      </w:r>
+      <w:r>
+        <w:rPr>
+          <w:lang w:val="en-US"/>
+        </w:rPr>
+        <w:t>epted)</w:t>
+      </w:r>
+    </w:p>
+    <w:p>
+      <w:pPr>
+        <w:pStyle w:val="ListParagraph"/>
+        <w:numPr>
+          <w:ilvl w:val="0"/>
+          <w:numId w:val="3"/>
+        </w:numPr>
+        <w:rPr>
+          <w:lang w:val="en-US"/>
+        </w:rPr>
+      </w:pPr>
+      <w:r>
+        <w:rPr>
+          <w:lang w:val="en-US"/>
+        </w:rPr>
+        <w:t>SSH</w:t>
+      </w:r>
+    </w:p>
+    <w:p>
+      <w:pPr>
+        <w:pStyle w:val="ListParagraph"/>
+        <w:numPr>
+          <w:ilvl w:val="1"/>
+          <w:numId w:val="3"/>
+        </w:numPr>
+        <w:rPr>
+          <w:lang w:val="en-US"/>
+        </w:rPr>
+      </w:pPr>
+      <w:r>
+        <w:rPr>
+          <w:lang w:val="en-US"/>
+        </w:rPr>
+        <w:t>Port 22</w:t>
+      </w:r>
+    </w:p>
+    <w:p>
+      <w:pPr>
+        <w:rPr>
+          <w:rFonts w:asciiTheme="majorHAnsi" w:eastAsiaTheme="majorEastAsia" w:hAnsiTheme="majorHAnsi" w:cstheme="majorBidi"/>
+          <w:color w:val="0F4761" w:themeColor="accent1" w:themeShade="BF"/>
+          <w:sz w:val="40"/>
+          <w:szCs w:val="40"/>
+        </w:rPr>
+      </w:pPr>
+      <w:r>
+        <w:br w:type="page"/>
+      </w:r>
+    </w:p>
+    <w:p>
+      <w:pPr>
+        <w:pStyle w:val="Heading1"/>
+      </w:pPr>
+      <w:bookmarkStart w:id="7" w:name="_Toc182487884"/>
+      <w:r>
+        <w:lastRenderedPageBreak/>
+        <w:t>Beveiliging maatregelen</w:t>
+      </w:r>
+      <w:bookmarkEnd w:id="7"/>
+      <w:r>
+        <w:t xml:space="preserve"> </w:t>
+      </w:r>
+    </w:p>
+    <w:p>
+      <w:r>
+        <w:t>SRV1-WEB:</w:t>
+      </w:r>
+    </w:p>
+    <w:p>
+      <w:pPr>
+        <w:pStyle w:val="ListParagraph"/>
+        <w:numPr>
+          <w:ilvl w:val="0"/>
+          <w:numId w:val="2"/>
+        </w:numPr>
+      </w:pPr>
+      <w:r>
+        <w:t>Nginx</w:t>
+      </w:r>
+    </w:p>
+    <w:p>
+      <w:pPr>
+        <w:pStyle w:val="ListParagraph"/>
+        <w:numPr>
+          <w:ilvl w:val="1"/>
+          <w:numId w:val="2"/>
+        </w:numPr>
+      </w:pPr>
+      <w:r>
+        <w:t>Redirect van HTTP (80) naar HTTPS (443)</w:t>
+      </w:r>
+    </w:p>
+    <w:p>
+      <w:pPr>
+        <w:pStyle w:val="ListParagraph"/>
+        <w:numPr>
+          <w:ilvl w:val="1"/>
+          <w:numId w:val="2"/>
+        </w:numPr>
+      </w:pPr>
+      <w:r>
+        <w:t>Certifcaat aangemaakt voor https</w:t>
+      </w:r>
+    </w:p>
+    <w:p>
+      <w:pPr>
+        <w:pStyle w:val="ListParagraph"/>
+        <w:numPr>
+          <w:ilvl w:val="1"/>
+          <w:numId w:val="2"/>
+        </w:numPr>
+      </w:pPr>
+      <w:r>
+        <w:t>Mogelijke SSL protecollen ingeperkt</w:t>
+      </w:r>
+    </w:p>
+    <w:p>
+      <w:pPr>
+        <w:pStyle w:val="ListParagraph"/>
+        <w:numPr>
+          <w:ilvl w:val="1"/>
+          <w:numId w:val="2"/>
+        </w:numPr>
+      </w:pPr>
+      <w:r>
+        <w:t xml:space="preserve">X-frame en X-XXS </w:t>
+      </w:r>
+      <w:r>
+        <w:t xml:space="preserve">aanval mogelijkheden </w:t>
+      </w:r>
+      <w:r>
+        <w:t>in</w:t>
+      </w:r>
+      <w:r>
+        <w:t>geperkt</w:t>
+      </w:r>
+    </w:p>
+    <w:p>
+      <w:pPr>
+        <w:pStyle w:val="ListParagraph"/>
+        <w:numPr>
+          <w:ilvl w:val="0"/>
+          <w:numId w:val="2"/>
+        </w:numPr>
+      </w:pPr>
+      <w:r>
+        <w:t>Samba</w:t>
+      </w:r>
+    </w:p>
+    <w:p>
+      <w:pPr>
+        <w:pStyle w:val="ListParagraph"/>
+        <w:numPr>
+          <w:ilvl w:val="1"/>
+          <w:numId w:val="2"/>
+        </w:numPr>
+        <w:rPr>
+          <w:lang w:val="en-US"/>
+        </w:rPr>
+      </w:pPr>
+      <w:r>
+        <w:rPr>
+          <w:lang w:val="en-US"/>
+        </w:rPr>
+        <w:t>SMB3 minimaal</w:t>
+      </w:r>
+    </w:p>
+    <w:p>
+      <w:pPr>
+        <w:pStyle w:val="ListParagraph"/>
+        <w:numPr>
+          <w:ilvl w:val="1"/>
+          <w:numId w:val="2"/>
+        </w:numPr>
+        <w:rPr>
+          <w:lang w:val="en-US"/>
+        </w:rPr>
+      </w:pPr>
+      <w:r>
+        <w:rPr>
+          <w:lang w:val="en-US"/>
+        </w:rPr>
+        <w:t>Alleen gebruiken student</w:t>
+      </w:r>
+    </w:p>
+    <w:p>
+      <w:pPr>
+        <w:pStyle w:val="ListParagraph"/>
+        <w:numPr>
+          <w:ilvl w:val="0"/>
+          <w:numId w:val="2"/>
+        </w:numPr>
+        <w:rPr>
+          <w:lang w:val="en-US"/>
+        </w:rPr>
+      </w:pPr>
+      <w:r>
+        <w:rPr>
+          <w:lang w:val="en-US"/>
+        </w:rPr>
+        <w:t>SSH</w:t>
+      </w:r>
+    </w:p>
+    <w:p>
+      <w:pPr>
+        <w:pStyle w:val="ListParagraph"/>
+        <w:numPr>
+          <w:ilvl w:val="1"/>
+          <w:numId w:val="2"/>
+        </w:numPr>
+        <w:rPr>
+          <w:lang w:val="en-US"/>
+        </w:rPr>
+      </w:pPr>
+      <w:r>
+        <w:rPr>
+          <w:lang w:val="en-US"/>
+        </w:rPr>
+        <w:t xml:space="preserve">Protecol 2 </w:t>
+      </w:r>
+    </w:p>
+    <w:p>
+      <w:pPr>
+        <w:pStyle w:val="ListParagraph"/>
+        <w:numPr>
+          <w:ilvl w:val="1"/>
+          <w:numId w:val="2"/>
+        </w:numPr>
+        <w:rPr>
+          <w:lang w:val="en-US"/>
+        </w:rPr>
+      </w:pPr>
+      <w:r>
+        <w:rPr>
+          <w:lang w:val="en-US"/>
+        </w:rPr>
+        <w:t>Geen lege wachtwoorden mogelijk</w:t>
+      </w:r>
+    </w:p>
+    <w:p>
+      <w:pPr>
+        <w:pStyle w:val="ListParagraph"/>
+        <w:numPr>
+          <w:ilvl w:val="1"/>
+          <w:numId w:val="2"/>
+        </w:numPr>
+        <w:rPr>
+          <w:lang w:val="en-US"/>
+        </w:rPr>
+      </w:pPr>
+      <w:r>
+        <w:rPr>
+          <w:lang w:val="en-US"/>
+        </w:rPr>
+        <w:t>Maximale pogingen 3</w:t>
+      </w:r>
+    </w:p>
+    <w:p>
+      <w:pPr>
+        <w:pStyle w:val="ListParagraph"/>
+        <w:numPr>
+          <w:ilvl w:val="1"/>
+          <w:numId w:val="2"/>
+        </w:numPr>
+        <w:rPr>
+          <w:lang w:val="en-US"/>
+        </w:rPr>
+      </w:pPr>
+      <w:r>
+        <w:rPr>
+          <w:lang w:val="en-US"/>
+        </w:rPr>
+        <w:t>Geen root toegang mogelijk</w:t>
+      </w:r>
+    </w:p>
+    <w:p>
+      <w:r>
+        <w:t>SRV2-DB:</w:t>
+      </w:r>
+    </w:p>
+    <w:p>
+      <w:pPr>
+        <w:pStyle w:val="ListParagraph"/>
+        <w:numPr>
+          <w:ilvl w:val="0"/>
+          <w:numId w:val="3"/>
+        </w:numPr>
+      </w:pPr>
+      <w:r>
+        <w:t>Mysql:</w:t>
+      </w:r>
+    </w:p>
+    <w:p>
+      <w:pPr>
+        <w:pStyle w:val="ListParagraph"/>
+        <w:numPr>
+          <w:ilvl w:val="1"/>
+          <w:numId w:val="3"/>
+        </w:numPr>
+        <w:rPr>
+          <w:lang w:val="en-US"/>
+        </w:rPr>
+      </w:pPr>
+      <w:r>
+        <w:rPr>
+          <w:lang w:val="en-US"/>
+        </w:rPr>
+        <w:t>Disallow root remotely = yes</w:t>
+      </w:r>
+    </w:p>
+    <w:p>
+      <w:pPr>
+        <w:pStyle w:val="ListParagraph"/>
+        <w:numPr>
+          <w:ilvl w:val="1"/>
+          <w:numId w:val="3"/>
+        </w:numPr>
+        <w:rPr>
+          <w:lang w:val="en-US"/>
+        </w:rPr>
+      </w:pPr>
+      <w:r>
+        <w:rPr>
+          <w:lang w:val="en-US"/>
+        </w:rPr>
+        <w:t>Mysql secure installation configuration done</w:t>
+      </w:r>
+    </w:p>
+    <w:p>
+      <w:pPr>
+        <w:pStyle w:val="ListParagraph"/>
+        <w:numPr>
+          <w:ilvl w:val="1"/>
+          <w:numId w:val="3"/>
+        </w:numPr>
+        <w:rPr>
+          <w:lang w:val="en-US"/>
+        </w:rPr>
+      </w:pPr>
+      <w:r>
+        <w:rPr>
+          <w:lang w:val="en-US"/>
+        </w:rPr>
+        <w:t>Only insert, update, select on applicationacc@’%’</w:t>
+      </w:r>
+    </w:p>
+    <w:p>
+      <w:pPr>
+        <w:pStyle w:val="ListParagraph"/>
+        <w:numPr>
+          <w:ilvl w:val="0"/>
+          <w:numId w:val="3"/>
+        </w:numPr>
+        <w:rPr>
+          <w:lang w:val="en-US"/>
+        </w:rPr>
+      </w:pPr>
+      <w:r>
+        <w:rPr>
+          <w:lang w:val="en-US"/>
+        </w:rPr>
+        <w:t>SSH</w:t>
+      </w:r>
+    </w:p>
+    <w:p>
+      <w:pPr>
+        <w:pStyle w:val="ListParagraph"/>
+        <w:numPr>
+          <w:ilvl w:val="1"/>
+          <w:numId w:val="3"/>
+        </w:numPr>
+        <w:rPr>
+          <w:lang w:val="en-US"/>
+        </w:rPr>
+      </w:pPr>
+      <w:r>
+        <w:rPr>
+          <w:lang w:val="en-US"/>
+        </w:rPr>
+        <w:t xml:space="preserve">Protecol 2 </w:t>
+      </w:r>
+    </w:p>
+    <w:p>
+      <w:pPr>
+        <w:pStyle w:val="ListParagraph"/>
+        <w:numPr>
+          <w:ilvl w:val="1"/>
+          <w:numId w:val="3"/>
+        </w:numPr>
+        <w:rPr>
+          <w:lang w:val="en-US"/>
+        </w:rPr>
+      </w:pPr>
+      <w:r>
+        <w:rPr>
+          <w:lang w:val="en-US"/>
+        </w:rPr>
+        <w:t>Geen lege wachtwoorden mogelijk</w:t>
+      </w:r>
+    </w:p>
+    <w:p>
+      <w:pPr>
+        <w:pStyle w:val="ListParagraph"/>
+        <w:numPr>
+          <w:ilvl w:val="1"/>
+          <w:numId w:val="3"/>
+        </w:numPr>
+        <w:rPr>
+          <w:lang w:val="en-US"/>
+        </w:rPr>
+      </w:pPr>
+      <w:r>
+        <w:rPr>
+          <w:lang w:val="en-US"/>
+        </w:rPr>
+        <w:t>Maximale pogingen 3</w:t>
+      </w:r>
+    </w:p>
+    <w:p>
+      <w:pPr>
+        <w:pStyle w:val="ListParagraph"/>
+        <w:numPr>
+          <w:ilvl w:val="1"/>
+          <w:numId w:val="3"/>
+        </w:numPr>
+        <w:rPr>
+          <w:lang w:val="en-US"/>
+        </w:rPr>
+      </w:pPr>
+      <w:r>
+        <w:rPr>
+          <w:lang w:val="en-US"/>
+        </w:rPr>
+        <w:t>Geen root toegang mogelijk</w:t>
       </w:r>
     </w:p>
     <w:p/>
     <w:p>
       <w:pPr>
         <w:rPr>
-          <w:lang w:val="en-US"/>
-        </w:rPr>
-      </w:pPr>
-      <w:r>
-        <w:rPr>
-          <w:lang w:val="en-US"/>
-        </w:rPr>
-        <w:t>Configure php my admin me</w:t>
-      </w:r>
-      <w:r>
-        <w:rPr>
-          <w:lang w:val="en-US"/>
-        </w:rPr>
-        <w:t>t apache 2</w:t>
-      </w:r>
-    </w:p>
-    <w:p>
-      <w:pPr>
-        <w:rPr>
-          <w:lang w:val="en-US"/>
-        </w:rPr>
-      </w:pPr>
-      <w:r>
-        <w:rPr>
-          <w:lang w:val="en-US"/>
-        </w:rPr>
-        <w:drawing>
-          <wp:inline distT="0" distB="0" distL="0" distR="0" wp14:anchorId="6640BE30" wp14:editId="52B48182">
-            <wp:extent cx="5731510" cy="913130"/>
-            <wp:effectExtent l="0" t="0" r="2540" b="1270"/>
-            <wp:docPr id="294192141" name="Picture 1" descr="A black screen with white text&#10;&#10;Description automatically generated"/>
-            <wp:cNvGraphicFramePr>
-              <a:graphicFrameLocks xmlns:a="http://schemas.openxmlformats.org/drawingml/2006/main" noChangeAspect="1"/>
-            </wp:cNvGraphicFramePr>
-            <a:graphic xmlns:a="http://schemas.openxmlformats.org/drawingml/2006/main">
-              <a:graphicData uri="http://schemas.openxmlformats.org/drawingml/2006/picture">
-                <pic:pic xmlns:pic="http://schemas.openxmlformats.org/drawingml/2006/picture">
-                  <pic:nvPicPr>
-                    <pic:cNvPr id="294192141" name="Picture 1" descr="A black screen with white text&#10;&#10;Description automatically generated"/>
-                    <pic:cNvPicPr/>
-                  </pic:nvPicPr>
-                  <pic:blipFill>
-                    <a:blip r:embed="rId19"/>
-                    <a:stretch>
-                      <a:fillRect/>
-                    </a:stretch>
-                  </pic:blipFill>
-                  <pic:spPr>
-                    <a:xfrm>
-                      <a:off x="0" y="0"/>
-                      <a:ext cx="5731510" cy="913130"/>
-                    </a:xfrm>
-                    <a:prstGeom prst="rect">
-                      <a:avLst/>
-                    </a:prstGeom>
-                  </pic:spPr>
-                </pic:pic>
-              </a:graphicData>
-            </a:graphic>
-          </wp:inline>
-        </w:drawing>
-      </w:r>
-    </w:p>
-    <w:p>
-      <w:pPr>
-        <w:rPr>
-          <w:lang w:val="en-US"/>
-        </w:rPr>
-      </w:pPr>
-      <w:r>
-        <w:rPr>
-          <w:lang w:val="en-US"/>
-        </w:rPr>
-        <w:t>Vervolgens alle rechten gegeven;</w:t>
-      </w:r>
-    </w:p>
-    <w:p>
-      <w:pPr>
-        <w:rPr>
-          <w:lang w:val="en-US"/>
-        </w:rPr>
-      </w:pPr>
-      <w:r>
-        <w:rPr>
-          <w:lang w:val="en-US"/>
-        </w:rPr>
-        <w:drawing>
-          <wp:inline distT="0" distB="0" distL="0" distR="0" wp14:anchorId="5AF76925" wp14:editId="1FD4400F">
-            <wp:extent cx="5731510" cy="204470"/>
-            <wp:effectExtent l="0" t="0" r="2540" b="5080"/>
-            <wp:docPr id="700271973" name="Picture 1"/>
-            <wp:cNvGraphicFramePr>
-              <a:graphicFrameLocks xmlns:a="http://schemas.openxmlformats.org/drawingml/2006/main" noChangeAspect="1"/>
-            </wp:cNvGraphicFramePr>
-            <a:graphic xmlns:a="http://schemas.openxmlformats.org/drawingml/2006/main">
-              <a:graphicData uri="http://schemas.openxmlformats.org/drawingml/2006/picture">
-                <pic:pic xmlns:pic="http://schemas.openxmlformats.org/drawingml/2006/picture">
-                  <pic:nvPicPr>
-                    <pic:cNvPr id="700271973" name=""/>
-                    <pic:cNvPicPr/>
-                  </pic:nvPicPr>
-                  <pic:blipFill>
-                    <a:blip r:embed="rId20"/>
-                    <a:stretch>
-                      <a:fillRect/>
-                    </a:stretch>
-                  </pic:blipFill>
-                  <pic:spPr>
-                    <a:xfrm>
-                      <a:off x="0" y="0"/>
-                      <a:ext cx="5731510" cy="204470"/>
-                    </a:xfrm>
-                    <a:prstGeom prst="rect">
-                      <a:avLst/>
-                    </a:prstGeom>
-                  </pic:spPr>
-                </pic:pic>
-              </a:graphicData>
-            </a:graphic>
-          </wp:inline>
-        </w:drawing>
-      </w:r>
-    </w:p>
-    <w:p>
-      <w:pPr>
-        <w:rPr>
-          <w:lang w:val="en-US"/>
-        </w:rPr>
-      </w:pPr>
-      <w:r>
-        <w:rPr>
-          <w:lang w:val="en-US"/>
-        </w:rPr>
-        <w:t>Application account</w:t>
-      </w:r>
-    </w:p>
-    <w:p>
-      <w:pPr>
-        <w:rPr>
-          <w:lang w:val="en-US"/>
-        </w:rPr>
-      </w:pPr>
-      <w:r>
-        <w:rPr>
-          <w:lang w:val="en-US"/>
-        </w:rPr>
-        <w:drawing>
-          <wp:inline distT="0" distB="0" distL="0" distR="0" wp14:anchorId="16D7A334" wp14:editId="64A752D8">
-            <wp:extent cx="5731510" cy="1420495"/>
-            <wp:effectExtent l="0" t="0" r="2540" b="8255"/>
-            <wp:docPr id="441725736" name="Picture 1" descr="A screenshot of a computer program&#10;&#10;Description automatically generated"/>
-            <wp:cNvGraphicFramePr>
-              <a:graphicFrameLocks xmlns:a="http://schemas.openxmlformats.org/drawingml/2006/main" noChangeAspect="1"/>
-            </wp:cNvGraphicFramePr>
-            <a:graphic xmlns:a="http://schemas.openxmlformats.org/drawingml/2006/main">
-              <a:graphicData uri="http://schemas.openxmlformats.org/drawingml/2006/picture">
-                <pic:pic xmlns:pic="http://schemas.openxmlformats.org/drawingml/2006/picture">
-                  <pic:nvPicPr>
-                    <pic:cNvPr id="441725736" name="Picture 1" descr="A screenshot of a computer program&#10;&#10;Description automatically generated"/>
-                    <pic:cNvPicPr/>
-                  </pic:nvPicPr>
-                  <pic:blipFill>
-                    <a:blip r:embed="rId21"/>
-                    <a:stretch>
-                      <a:fillRect/>
-                    </a:stretch>
-                  </pic:blipFill>
-                  <pic:spPr>
-                    <a:xfrm>
-                      <a:off x="0" y="0"/>
-                      <a:ext cx="5731510" cy="1420495"/>
-                    </a:xfrm>
-                    <a:prstGeom prst="rect">
-                      <a:avLst/>
-                    </a:prstGeom>
-                  </pic:spPr>
-                </pic:pic>
-              </a:graphicData>
-            </a:graphic>
-          </wp:inline>
-        </w:drawing>
-      </w:r>
-    </w:p>
-    <w:p>
-      <w:pPr>
-        <w:rPr>
-          <w:lang w:val="en-US"/>
-        </w:rPr>
-      </w:pPr>
-      <w:r>
-        <w:rPr>
-          <w:lang w:val="en-US"/>
-        </w:rPr>
+          <w:rFonts w:asciiTheme="majorHAnsi" w:eastAsiaTheme="majorEastAsia" w:hAnsiTheme="majorHAnsi" w:cstheme="majorBidi"/>
+          <w:color w:val="0F4761" w:themeColor="accent1" w:themeShade="BF"/>
+          <w:sz w:val="40"/>
+          <w:szCs w:val="40"/>
+        </w:rPr>
+      </w:pPr>
+      <w:r>
+        <w:br w:type="page"/>
+      </w:r>
+    </w:p>
+    <w:p>
+      <w:pPr>
+        <w:pStyle w:val="Heading1"/>
+      </w:pPr>
+      <w:bookmarkStart w:id="8" w:name="_Toc182487885"/>
+      <w:r>
         <w:lastRenderedPageBreak/>
-        <w:t>Getest in mysql workbench</w:t>
-      </w:r>
-    </w:p>
-    <w:p>
-      <w:pPr>
-        <w:rPr>
-          <w:lang w:val="en-US"/>
-        </w:rPr>
-      </w:pPr>
-      <w:r>
-        <w:rPr>
-          <w:lang w:val="en-US"/>
-        </w:rPr>
-        <w:drawing>
-          <wp:inline distT="0" distB="0" distL="0" distR="0" wp14:anchorId="56A0D803" wp14:editId="264912D0">
-            <wp:extent cx="5731510" cy="3408680"/>
-            <wp:effectExtent l="0" t="0" r="2540" b="1270"/>
-            <wp:docPr id="586551297" name="Picture 1"/>
-            <wp:cNvGraphicFramePr>
-              <a:graphicFrameLocks xmlns:a="http://schemas.openxmlformats.org/drawingml/2006/main" noChangeAspect="1"/>
-            </wp:cNvGraphicFramePr>
-            <a:graphic xmlns:a="http://schemas.openxmlformats.org/drawingml/2006/main">
-              <a:graphicData uri="http://schemas.openxmlformats.org/drawingml/2006/picture">
-                <pic:pic xmlns:pic="http://schemas.openxmlformats.org/drawingml/2006/picture">
-                  <pic:nvPicPr>
-                    <pic:cNvPr id="586551297" name=""/>
-                    <pic:cNvPicPr/>
-                  </pic:nvPicPr>
-                  <pic:blipFill>
-                    <a:blip r:embed="rId22"/>
-                    <a:stretch>
-                      <a:fillRect/>
-                    </a:stretch>
-                  </pic:blipFill>
-                  <pic:spPr>
-                    <a:xfrm>
-                      <a:off x="0" y="0"/>
-                      <a:ext cx="5731510" cy="3408680"/>
-                    </a:xfrm>
-                    <a:prstGeom prst="rect">
-                      <a:avLst/>
-                    </a:prstGeom>
-                  </pic:spPr>
-                </pic:pic>
-              </a:graphicData>
-            </a:graphic>
-          </wp:inline>
-        </w:drawing>
-      </w:r>
-    </w:p>
-    <w:p>
-      <w:pPr>
-        <w:rPr>
-          <w:lang w:val="en-US"/>
-        </w:rPr>
-      </w:pPr>
-      <w:r>
-        <w:rPr>
-          <w:lang w:val="en-US"/>
-        </w:rPr>
+        <w:t>Bijlagen en Referenties</w:t>
+      </w:r>
+      <w:bookmarkEnd w:id="8"/>
+    </w:p>
+    <w:p>
+      <w:r>
         <w:t>Bronnen</w:t>
       </w:r>
     </w:p>
     <w:p>
-      <w:pPr>
-        <w:rPr>
-          <w:lang w:val="en-US"/>
-        </w:rPr>
-      </w:pPr>
-    </w:p>
-    <w:p>
-      <w:hyperlink r:id="rId23" w:history="1">
+      <w:hyperlink r:id="rId10" w:history="1">
         <w:r>
           <w:rPr>
             <w:rStyle w:val="Hyperlink"/>
@@ -2533,7 +3617,7 @@
           <w:rStyle w:val="Hyperlink"/>
         </w:rPr>
       </w:pPr>
-      <w:hyperlink r:id="rId24" w:history="1">
+      <w:hyperlink r:id="rId11" w:history="1">
         <w:r>
           <w:rPr>
             <w:rStyle w:val="Hyperlink"/>
@@ -2543,7 +3627,7 @@
       </w:hyperlink>
     </w:p>
     <w:p>
-      <w:hyperlink r:id="rId25" w:history="1">
+      <w:hyperlink r:id="rId12" w:history="1">
         <w:r>
           <w:rPr>
             <w:rStyle w:val="Hyperlink"/>
@@ -2553,14 +3637,90 @@
       </w:hyperlink>
     </w:p>
     <w:p>
-      <w:r>
-        <w:t>https://ubuntu.com/server/docs/how-to-install-and-configure-phpmyadmin</w:t>
-      </w:r>
-    </w:p>
+      <w:hyperlink r:id="rId13" w:history="1">
+        <w:r>
+          <w:rPr>
+            <w:rStyle w:val="Hyperlink"/>
+          </w:rPr>
+          <w:t>https://ubuntu.com/server/docs/how-to-install-and-configure-phpmyadmin</w:t>
+        </w:r>
+      </w:hyperlink>
+      <w:r>
+        <w:t xml:space="preserve"> </w:t>
+      </w:r>
+    </w:p>
+    <w:p>
+      <w:hyperlink r:id="rId14" w:history="1">
+        <w:r>
+          <w:rPr>
+            <w:rStyle w:val="Hyperlink"/>
+          </w:rPr>
+          <w:t>https://www.linode.com/docs/guides/securing-mysql/</w:t>
+        </w:r>
+      </w:hyperlink>
+    </w:p>
+    <w:p>
+      <w:pPr>
+        <w:rPr>
+          <w:rStyle w:val="Hyperlink"/>
+        </w:rPr>
+      </w:pPr>
+      <w:hyperlink r:id="rId15" w:history="1">
+        <w:r>
+          <w:rPr>
+            <w:rStyle w:val="Hyperlink"/>
+          </w:rPr>
+          <w:t>https://www.howtogeek.com/443156/the-best-ways-to-secure-your-ssh-server/</w:t>
+        </w:r>
+      </w:hyperlink>
+    </w:p>
+    <w:p>
+      <w:hyperlink r:id="rId16" w:history="1">
+        <w:r>
+          <w:rPr>
+            <w:rStyle w:val="Hyperlink"/>
+          </w:rPr>
+          <w:t>https://geekflare.com/nginx-webserver-security-hardening-guide/</w:t>
+        </w:r>
+      </w:hyperlink>
+    </w:p>
+    <w:p>
+      <w:hyperlink r:id="rId17" w:anchor="4-setting-up-user-accounts-and-connecting-to-share" w:history="1">
+        <w:r>
+          <w:rPr>
+            <w:rStyle w:val="Hyperlink"/>
+          </w:rPr>
+          <w:t>https://ubuntu.com/tutorials/install-and-configure-samba#4-setting-up-user-accounts-and-connecting-to-share</w:t>
+        </w:r>
+      </w:hyperlink>
+    </w:p>
+    <w:p>
+      <w:hyperlink r:id="rId18" w:history="1">
+        <w:r>
+          <w:rPr>
+            <w:rStyle w:val="Hyperlink"/>
+          </w:rPr>
+          <w:t>https://www.cyberciti.biz/faq/how-to-configure-samba-to-use-smbv2-and-disable-smbv1-on-linux-or-unix/</w:t>
+        </w:r>
+      </w:hyperlink>
+    </w:p>
+    <w:p>
+      <w:hyperlink r:id="rId19" w:history="1">
+        <w:r>
+          <w:rPr>
+            <w:rStyle w:val="Hyperlink"/>
+          </w:rPr>
+          <w:t>https://docs.digitalocean.com/products/databases/mysql/how-to/modify-user-privileges/</w:t>
+        </w:r>
+      </w:hyperlink>
+    </w:p>
+    <w:p/>
+    <w:p/>
+    <w:p/>
     <w:p/>
     <w:p/>
     <w:sectPr>
-      <w:footerReference w:type="default" r:id="rId26"/>
+      <w:footerReference w:type="default" r:id="rId20"/>
       <w:pgSz w:w="11906" w:h="16838"/>
       <w:pgMar w:top="1440" w:right="1440" w:bottom="1440" w:left="1440" w:header="708" w:footer="708" w:gutter="0"/>
       <w:pgNumType w:start="0"/>
@@ -2662,6 +3822,333 @@
     </w:p>
   </w:footnote>
 </w:footnotes>
+</file>
+
+<file path=word/numbering.xml><?xml version="1.0" encoding="utf-8"?>
+<w:numbering xmlns:wpc="http://schemas.microsoft.com/office/word/2010/wordprocessingCanvas" xmlns:cx="http://schemas.microsoft.com/office/drawing/2014/chartex" xmlns:cx1="http://schemas.microsoft.com/office/drawing/2015/9/8/chartex" xmlns:cx2="http://schemas.microsoft.com/office/drawing/2015/10/21/chartex" xmlns:cx3="http://schemas.microsoft.com/office/drawing/2016/5/9/chartex" xmlns:cx4="http://schemas.microsoft.com/office/drawing/2016/5/10/chartex" xmlns:cx5="http://schemas.microsoft.com/office/drawing/2016/5/11/chartex" xmlns:cx6="http://schemas.microsoft.com/office/drawing/2016/5/12/chartex" xmlns:cx7="http://schemas.microsoft.com/office/drawing/2016/5/13/chartex" xmlns:cx8="http://schemas.microsoft.com/office/drawing/2016/5/14/chartex" xmlns:mc="http://schemas.openxmlformats.org/markup-compatibility/2006" xmlns:aink="http://schemas.microsoft.com/office/drawing/2016/ink" xmlns:am3d="http://schemas.microsoft.com/office/drawing/2017/model3d" xmlns:o="urn:schemas-microsoft-com:office:office" xmlns:oel="http://schemas.microsoft.com/office/2019/extlst" xmlns:r="http://schemas.openxmlformats.org/officeDocument/2006/relationships" xmlns:m="http://schemas.openxmlformats.org/officeDocument/2006/math" xmlns:v="urn:schemas-microsoft-com:vml" xmlns:wp14="http://schemas.microsoft.com/office/word/2010/wordprocessingDrawing" xmlns:wp="http://schemas.openxmlformats.org/drawingml/2006/wordprocessingDrawing" xmlns:w10="urn:schemas-microsoft-com:office:word" xmlns:w="http://schemas.openxmlformats.org/wordprocessingml/2006/main" xmlns:w14="http://schemas.microsoft.com/office/word/2010/wordml" xmlns:w15="http://schemas.microsoft.com/office/word/2012/wordml" xmlns:w16cex="http://schemas.microsoft.com/office/word/2018/wordml/cex" xmlns:w16cid="http://schemas.microsoft.com/office/word/2016/wordml/cid" xmlns:w16="http://schemas.microsoft.com/office/word/2018/wordml" xmlns:w16du="http://schemas.microsoft.com/office/word/2023/wordml/word16du" xmlns:w16sdtdh="http://schemas.microsoft.com/office/word/2020/wordml/sdtdatahash" xmlns:w16se="http://schemas.microsoft.com/office/word/2015/wordml/symex" xmlns:wpg="http://schemas.microsoft.com/office/word/2010/wordprocessingGroup" xmlns:wpi="http://schemas.microsoft.com/office/word/2010/wordprocessingInk" xmlns:wne="http://schemas.microsoft.com/office/word/2006/wordml" xmlns:wps="http://schemas.microsoft.com/office/word/2010/wordprocessingShape" mc:Ignorable="w14 w15 w16se w16cid w16 w16cex w16sdtdh w16du wp14">
+  <w:abstractNum w:abstractNumId="0" w15:restartNumberingAfterBreak="0">
+    <w:nsid w:val="0E2F4761"/>
+    <w:multiLevelType w:val="hybridMultilevel"/>
+    <w:tmpl w:val="9362B30E"/>
+    <w:lvl w:ilvl="0" w:tplc="04130001">
+      <w:start w:val="1"/>
+      <w:numFmt w:val="bullet"/>
+      <w:lvlText w:val=""/>
+      <w:lvlJc w:val="left"/>
+      <w:pPr>
+        <w:ind w:left="720" w:hanging="360"/>
+      </w:pPr>
+      <w:rPr>
+        <w:rFonts w:ascii="Symbol" w:hAnsi="Symbol" w:hint="default"/>
+      </w:rPr>
+    </w:lvl>
+    <w:lvl w:ilvl="1" w:tplc="04130003">
+      <w:start w:val="1"/>
+      <w:numFmt w:val="bullet"/>
+      <w:lvlText w:val="o"/>
+      <w:lvlJc w:val="left"/>
+      <w:pPr>
+        <w:ind w:left="1440" w:hanging="360"/>
+      </w:pPr>
+      <w:rPr>
+        <w:rFonts w:ascii="Courier New" w:hAnsi="Courier New" w:cs="Courier New" w:hint="default"/>
+      </w:rPr>
+    </w:lvl>
+    <w:lvl w:ilvl="2" w:tplc="04130005" w:tentative="1">
+      <w:start w:val="1"/>
+      <w:numFmt w:val="bullet"/>
+      <w:lvlText w:val=""/>
+      <w:lvlJc w:val="left"/>
+      <w:pPr>
+        <w:ind w:left="2160" w:hanging="360"/>
+      </w:pPr>
+      <w:rPr>
+        <w:rFonts w:ascii="Wingdings" w:hAnsi="Wingdings" w:hint="default"/>
+      </w:rPr>
+    </w:lvl>
+    <w:lvl w:ilvl="3" w:tplc="04130001" w:tentative="1">
+      <w:start w:val="1"/>
+      <w:numFmt w:val="bullet"/>
+      <w:lvlText w:val=""/>
+      <w:lvlJc w:val="left"/>
+      <w:pPr>
+        <w:ind w:left="2880" w:hanging="360"/>
+      </w:pPr>
+      <w:rPr>
+        <w:rFonts w:ascii="Symbol" w:hAnsi="Symbol" w:hint="default"/>
+      </w:rPr>
+    </w:lvl>
+    <w:lvl w:ilvl="4" w:tplc="04130003" w:tentative="1">
+      <w:start w:val="1"/>
+      <w:numFmt w:val="bullet"/>
+      <w:lvlText w:val="o"/>
+      <w:lvlJc w:val="left"/>
+      <w:pPr>
+        <w:ind w:left="3600" w:hanging="360"/>
+      </w:pPr>
+      <w:rPr>
+        <w:rFonts w:ascii="Courier New" w:hAnsi="Courier New" w:cs="Courier New" w:hint="default"/>
+      </w:rPr>
+    </w:lvl>
+    <w:lvl w:ilvl="5" w:tplc="04130005" w:tentative="1">
+      <w:start w:val="1"/>
+      <w:numFmt w:val="bullet"/>
+      <w:lvlText w:val=""/>
+      <w:lvlJc w:val="left"/>
+      <w:pPr>
+        <w:ind w:left="4320" w:hanging="360"/>
+      </w:pPr>
+      <w:rPr>
+        <w:rFonts w:ascii="Wingdings" w:hAnsi="Wingdings" w:hint="default"/>
+      </w:rPr>
+    </w:lvl>
+    <w:lvl w:ilvl="6" w:tplc="04130001" w:tentative="1">
+      <w:start w:val="1"/>
+      <w:numFmt w:val="bullet"/>
+      <w:lvlText w:val=""/>
+      <w:lvlJc w:val="left"/>
+      <w:pPr>
+        <w:ind w:left="5040" w:hanging="360"/>
+      </w:pPr>
+      <w:rPr>
+        <w:rFonts w:ascii="Symbol" w:hAnsi="Symbol" w:hint="default"/>
+      </w:rPr>
+    </w:lvl>
+    <w:lvl w:ilvl="7" w:tplc="04130003" w:tentative="1">
+      <w:start w:val="1"/>
+      <w:numFmt w:val="bullet"/>
+      <w:lvlText w:val="o"/>
+      <w:lvlJc w:val="left"/>
+      <w:pPr>
+        <w:ind w:left="5760" w:hanging="360"/>
+      </w:pPr>
+      <w:rPr>
+        <w:rFonts w:ascii="Courier New" w:hAnsi="Courier New" w:cs="Courier New" w:hint="default"/>
+      </w:rPr>
+    </w:lvl>
+    <w:lvl w:ilvl="8" w:tplc="04130005" w:tentative="1">
+      <w:start w:val="1"/>
+      <w:numFmt w:val="bullet"/>
+      <w:lvlText w:val=""/>
+      <w:lvlJc w:val="left"/>
+      <w:pPr>
+        <w:ind w:left="6480" w:hanging="360"/>
+      </w:pPr>
+      <w:rPr>
+        <w:rFonts w:ascii="Wingdings" w:hAnsi="Wingdings" w:hint="default"/>
+      </w:rPr>
+    </w:lvl>
+  </w:abstractNum>
+  <w:abstractNum w:abstractNumId="1" w15:restartNumberingAfterBreak="0">
+    <w:nsid w:val="398E4527"/>
+    <w:multiLevelType w:val="hybridMultilevel"/>
+    <w:tmpl w:val="36A8463A"/>
+    <w:lvl w:ilvl="0" w:tplc="04130001">
+      <w:start w:val="1"/>
+      <w:numFmt w:val="bullet"/>
+      <w:lvlText w:val=""/>
+      <w:lvlJc w:val="left"/>
+      <w:pPr>
+        <w:ind w:left="720" w:hanging="360"/>
+      </w:pPr>
+      <w:rPr>
+        <w:rFonts w:ascii="Symbol" w:hAnsi="Symbol" w:hint="default"/>
+      </w:rPr>
+    </w:lvl>
+    <w:lvl w:ilvl="1" w:tplc="04130003">
+      <w:start w:val="1"/>
+      <w:numFmt w:val="bullet"/>
+      <w:lvlText w:val="o"/>
+      <w:lvlJc w:val="left"/>
+      <w:pPr>
+        <w:ind w:left="1440" w:hanging="360"/>
+      </w:pPr>
+      <w:rPr>
+        <w:rFonts w:ascii="Courier New" w:hAnsi="Courier New" w:cs="Courier New" w:hint="default"/>
+      </w:rPr>
+    </w:lvl>
+    <w:lvl w:ilvl="2" w:tplc="04130005" w:tentative="1">
+      <w:start w:val="1"/>
+      <w:numFmt w:val="bullet"/>
+      <w:lvlText w:val=""/>
+      <w:lvlJc w:val="left"/>
+      <w:pPr>
+        <w:ind w:left="2160" w:hanging="360"/>
+      </w:pPr>
+      <w:rPr>
+        <w:rFonts w:ascii="Wingdings" w:hAnsi="Wingdings" w:hint="default"/>
+      </w:rPr>
+    </w:lvl>
+    <w:lvl w:ilvl="3" w:tplc="04130001" w:tentative="1">
+      <w:start w:val="1"/>
+      <w:numFmt w:val="bullet"/>
+      <w:lvlText w:val=""/>
+      <w:lvlJc w:val="left"/>
+      <w:pPr>
+        <w:ind w:left="2880" w:hanging="360"/>
+      </w:pPr>
+      <w:rPr>
+        <w:rFonts w:ascii="Symbol" w:hAnsi="Symbol" w:hint="default"/>
+      </w:rPr>
+    </w:lvl>
+    <w:lvl w:ilvl="4" w:tplc="04130003" w:tentative="1">
+      <w:start w:val="1"/>
+      <w:numFmt w:val="bullet"/>
+      <w:lvlText w:val="o"/>
+      <w:lvlJc w:val="left"/>
+      <w:pPr>
+        <w:ind w:left="3600" w:hanging="360"/>
+      </w:pPr>
+      <w:rPr>
+        <w:rFonts w:ascii="Courier New" w:hAnsi="Courier New" w:cs="Courier New" w:hint="default"/>
+      </w:rPr>
+    </w:lvl>
+    <w:lvl w:ilvl="5" w:tplc="04130005" w:tentative="1">
+      <w:start w:val="1"/>
+      <w:numFmt w:val="bullet"/>
+      <w:lvlText w:val=""/>
+      <w:lvlJc w:val="left"/>
+      <w:pPr>
+        <w:ind w:left="4320" w:hanging="360"/>
+      </w:pPr>
+      <w:rPr>
+        <w:rFonts w:ascii="Wingdings" w:hAnsi="Wingdings" w:hint="default"/>
+      </w:rPr>
+    </w:lvl>
+    <w:lvl w:ilvl="6" w:tplc="04130001" w:tentative="1">
+      <w:start w:val="1"/>
+      <w:numFmt w:val="bullet"/>
+      <w:lvlText w:val=""/>
+      <w:lvlJc w:val="left"/>
+      <w:pPr>
+        <w:ind w:left="5040" w:hanging="360"/>
+      </w:pPr>
+      <w:rPr>
+        <w:rFonts w:ascii="Symbol" w:hAnsi="Symbol" w:hint="default"/>
+      </w:rPr>
+    </w:lvl>
+    <w:lvl w:ilvl="7" w:tplc="04130003" w:tentative="1">
+      <w:start w:val="1"/>
+      <w:numFmt w:val="bullet"/>
+      <w:lvlText w:val="o"/>
+      <w:lvlJc w:val="left"/>
+      <w:pPr>
+        <w:ind w:left="5760" w:hanging="360"/>
+      </w:pPr>
+      <w:rPr>
+        <w:rFonts w:ascii="Courier New" w:hAnsi="Courier New" w:cs="Courier New" w:hint="default"/>
+      </w:rPr>
+    </w:lvl>
+    <w:lvl w:ilvl="8" w:tplc="04130005" w:tentative="1">
+      <w:start w:val="1"/>
+      <w:numFmt w:val="bullet"/>
+      <w:lvlText w:val=""/>
+      <w:lvlJc w:val="left"/>
+      <w:pPr>
+        <w:ind w:left="6480" w:hanging="360"/>
+      </w:pPr>
+      <w:rPr>
+        <w:rFonts w:ascii="Wingdings" w:hAnsi="Wingdings" w:hint="default"/>
+      </w:rPr>
+    </w:lvl>
+  </w:abstractNum>
+  <w:abstractNum w:abstractNumId="2" w15:restartNumberingAfterBreak="0">
+    <w:nsid w:val="7B8C722E"/>
+    <w:multiLevelType w:val="hybridMultilevel"/>
+    <w:tmpl w:val="3CB0A9F8"/>
+    <w:lvl w:ilvl="0" w:tplc="6E10E9BE">
+      <w:start w:val="1"/>
+      <w:numFmt w:val="decimal"/>
+      <w:pStyle w:val="Heading1"/>
+      <w:lvlText w:val="%1."/>
+      <w:lvlJc w:val="left"/>
+      <w:pPr>
+        <w:ind w:left="720" w:hanging="360"/>
+      </w:pPr>
+    </w:lvl>
+    <w:lvl w:ilvl="1" w:tplc="04130019" w:tentative="1">
+      <w:start w:val="1"/>
+      <w:numFmt w:val="lowerLetter"/>
+      <w:lvlText w:val="%2."/>
+      <w:lvlJc w:val="left"/>
+      <w:pPr>
+        <w:ind w:left="1440" w:hanging="360"/>
+      </w:pPr>
+    </w:lvl>
+    <w:lvl w:ilvl="2" w:tplc="0413001B" w:tentative="1">
+      <w:start w:val="1"/>
+      <w:numFmt w:val="lowerRoman"/>
+      <w:lvlText w:val="%3."/>
+      <w:lvlJc w:val="right"/>
+      <w:pPr>
+        <w:ind w:left="2160" w:hanging="180"/>
+      </w:pPr>
+    </w:lvl>
+    <w:lvl w:ilvl="3" w:tplc="0413000F" w:tentative="1">
+      <w:start w:val="1"/>
+      <w:numFmt w:val="decimal"/>
+      <w:lvlText w:val="%4."/>
+      <w:lvlJc w:val="left"/>
+      <w:pPr>
+        <w:ind w:left="2880" w:hanging="360"/>
+      </w:pPr>
+    </w:lvl>
+    <w:lvl w:ilvl="4" w:tplc="04130019" w:tentative="1">
+      <w:start w:val="1"/>
+      <w:numFmt w:val="lowerLetter"/>
+      <w:lvlText w:val="%5."/>
+      <w:lvlJc w:val="left"/>
+      <w:pPr>
+        <w:ind w:left="3600" w:hanging="360"/>
+      </w:pPr>
+    </w:lvl>
+    <w:lvl w:ilvl="5" w:tplc="0413001B" w:tentative="1">
+      <w:start w:val="1"/>
+      <w:numFmt w:val="lowerRoman"/>
+      <w:lvlText w:val="%6."/>
+      <w:lvlJc w:val="right"/>
+      <w:pPr>
+        <w:ind w:left="4320" w:hanging="180"/>
+      </w:pPr>
+    </w:lvl>
+    <w:lvl w:ilvl="6" w:tplc="0413000F" w:tentative="1">
+      <w:start w:val="1"/>
+      <w:numFmt w:val="decimal"/>
+      <w:lvlText w:val="%7."/>
+      <w:lvlJc w:val="left"/>
+      <w:pPr>
+        <w:ind w:left="5040" w:hanging="360"/>
+      </w:pPr>
+    </w:lvl>
+    <w:lvl w:ilvl="7" w:tplc="04130019" w:tentative="1">
+      <w:start w:val="1"/>
+      <w:numFmt w:val="lowerLetter"/>
+      <w:lvlText w:val="%8."/>
+      <w:lvlJc w:val="left"/>
+      <w:pPr>
+        <w:ind w:left="5760" w:hanging="360"/>
+      </w:pPr>
+    </w:lvl>
+    <w:lvl w:ilvl="8" w:tplc="0413001B" w:tentative="1">
+      <w:start w:val="1"/>
+      <w:numFmt w:val="lowerRoman"/>
+      <w:lvlText w:val="%9."/>
+      <w:lvlJc w:val="right"/>
+      <w:pPr>
+        <w:ind w:left="6480" w:hanging="180"/>
+      </w:pPr>
+    </w:lvl>
+  </w:abstractNum>
+  <w:num w:numId="1" w16cid:durableId="1335110945">
+    <w:abstractNumId w:val="2"/>
+  </w:num>
+  <w:num w:numId="2" w16cid:durableId="704714827">
+    <w:abstractNumId w:val="1"/>
+  </w:num>
+  <w:num w:numId="3" w16cid:durableId="1256667643">
+    <w:abstractNumId w:val="0"/>
+  </w:num>
+</w:numbering>
 </file>
 
 <file path=word/styles.xml><?xml version="1.0" encoding="utf-8"?>
@@ -3064,6 +4551,7 @@
   <w:style w:type="paragraph" w:default="1" w:styleId="Normal">
     <w:name w:val="Normal"/>
     <w:qFormat/>
+    <w:rsid w:val="008E06A5"/>
   </w:style>
   <w:style w:type="paragraph" w:styleId="Heading1">
     <w:name w:val="heading 1"/>
@@ -3076,6 +4564,9 @@
     <w:pPr>
       <w:keepNext/>
       <w:keepLines/>
+      <w:numPr>
+        <w:numId w:val="1"/>
+      </w:numPr>
       <w:spacing w:before="360" w:after="80"/>
       <w:outlineLvl w:val="0"/>
     </w:pPr>
@@ -3092,7 +4583,6 @@
     <w:next w:val="Normal"/>
     <w:link w:val="Heading2Char"/>
     <w:uiPriority w:val="9"/>
-    <w:semiHidden/>
     <w:unhideWhenUsed/>
     <w:qFormat/>
     <w:rsid w:val="00A33A25"/>
@@ -3309,7 +4799,6 @@
     <w:basedOn w:val="DefaultParagraphFont"/>
     <w:link w:val="Heading2"/>
     <w:uiPriority w:val="9"/>
-    <w:semiHidden/>
     <w:rsid w:val="00A33A25"/>
     <w:rPr>
       <w:rFonts w:asciiTheme="majorHAnsi" w:eastAsiaTheme="majorEastAsia" w:hAnsiTheme="majorHAnsi" w:cstheme="majorBidi"/>
@@ -3732,6 +5221,31 @@
       <w:shd w:val="clear" w:color="auto" w:fill="E1DFDD"/>
     </w:rPr>
   </w:style>
+  <w:style w:type="character" w:styleId="FollowedHyperlink">
+    <w:name w:val="FollowedHyperlink"/>
+    <w:basedOn w:val="DefaultParagraphFont"/>
+    <w:uiPriority w:val="99"/>
+    <w:semiHidden/>
+    <w:unhideWhenUsed/>
+    <w:rsid w:val="008E06A5"/>
+    <w:rPr>
+      <w:color w:val="96607D" w:themeColor="followedHyperlink"/>
+      <w:u w:val="single"/>
+    </w:rPr>
+  </w:style>
+  <w:style w:type="paragraph" w:styleId="TOC2">
+    <w:name w:val="toc 2"/>
+    <w:basedOn w:val="Normal"/>
+    <w:next w:val="Normal"/>
+    <w:autoRedefine/>
+    <w:uiPriority w:val="39"/>
+    <w:unhideWhenUsed/>
+    <w:rsid w:val="008E06A5"/>
+    <w:pPr>
+      <w:spacing w:after="100"/>
+      <w:ind w:left="240"/>
+    </w:pPr>
+  </w:style>
 </w:styles>
 </file>
 
@@ -4032,7 +5546,7 @@
 
 <file path=customXml/item1.xml><?xml version="1.0" encoding="utf-8"?>
 <CoverPageProperties xmlns="http://schemas.microsoft.com/office/2006/coverPageProps">
-  <PublishDate/>
+  <PublishDate>2024</PublishDate>
   <Abstract/>
   <CompanyAddress>Rachelsmolen R10</CompanyAddress>
   <CompanyPhone/>

</xml_diff>